<commit_message>
3rd modified with professor
</commit_message>
<xml_diff>
--- a/변환방법_완성본.docx
+++ b/변환방법_완성본.docx
@@ -1,6 +1,6 @@
 
 <file path=word/document.xml><?xml version="1.0" encoding="utf-8"?>
-<w:document xmlns:wpc="http://schemas.microsoft.com/office/word/2010/wordprocessingCanvas" xmlns:cx="http://schemas.microsoft.com/office/drawing/2014/chartex" xmlns:cx1="http://schemas.microsoft.com/office/drawing/2015/9/8/chartex" xmlns:cx2="http://schemas.microsoft.com/office/drawing/2015/10/21/chartex" xmlns:cx3="http://schemas.microsoft.com/office/drawing/2016/5/9/chartex" xmlns:cx4="http://schemas.microsoft.com/office/drawing/2016/5/10/chartex" xmlns:cx5="http://schemas.microsoft.com/office/drawing/2016/5/11/chartex" xmlns:cx6="http://schemas.microsoft.com/office/drawing/2016/5/12/chartex" xmlns:cx7="http://schemas.microsoft.com/office/drawing/2016/5/13/chartex" xmlns:cx8="http://schemas.microsoft.com/office/drawing/2016/5/14/chartex" xmlns:mc="http://schemas.openxmlformats.org/markup-compatibility/2006" xmlns:aink="http://schemas.microsoft.com/office/drawing/2016/ink" xmlns:am3d="http://schemas.microsoft.com/office/drawing/2017/model3d" xmlns:o="urn:schemas-microsoft-com:office:office" xmlns:r="http://schemas.openxmlformats.org/officeDocument/2006/relationships" xmlns:m="http://schemas.openxmlformats.org/officeDocument/2006/math" xmlns:v="urn:schemas-microsoft-com:vml" xmlns:wp14="http://schemas.microsoft.com/office/word/2010/wordprocessingDrawing" xmlns:wp="http://schemas.openxmlformats.org/drawingml/2006/wordprocessingDrawing" xmlns:w10="urn:schemas-microsoft-com:office:word" xmlns:w="http://schemas.openxmlformats.org/wordprocessingml/2006/main" xmlns:w14="http://schemas.microsoft.com/office/word/2010/wordml" xmlns:w15="http://schemas.microsoft.com/office/word/2012/wordml" xmlns:w16cid="http://schemas.microsoft.com/office/word/2016/wordml/cid" xmlns:w16se="http://schemas.microsoft.com/office/word/2015/wordml/symex" xmlns:wpg="http://schemas.microsoft.com/office/word/2010/wordprocessingGroup" xmlns:wpi="http://schemas.microsoft.com/office/word/2010/wordprocessingInk" xmlns:wne="http://schemas.microsoft.com/office/word/2006/wordml" xmlns:wps="http://schemas.microsoft.com/office/word/2010/wordprocessingShape" mc:Ignorable="w14 w15 w16se w16cid wp14">
+<w:document xmlns:wpc="http://schemas.microsoft.com/office/word/2010/wordprocessingCanvas" xmlns:cx="http://schemas.microsoft.com/office/drawing/2014/chartex" xmlns:cx1="http://schemas.microsoft.com/office/drawing/2015/9/8/chartex" xmlns:cx2="http://schemas.microsoft.com/office/drawing/2015/10/21/chartex" xmlns:cx3="http://schemas.microsoft.com/office/drawing/2016/5/9/chartex" xmlns:cx4="http://schemas.microsoft.com/office/drawing/2016/5/10/chartex" xmlns:cx5="http://schemas.microsoft.com/office/drawing/2016/5/11/chartex" xmlns:cx6="http://schemas.microsoft.com/office/drawing/2016/5/12/chartex" xmlns:cx7="http://schemas.microsoft.com/office/drawing/2016/5/13/chartex" xmlns:cx8="http://schemas.microsoft.com/office/drawing/2016/5/14/chartex" xmlns:mc="http://schemas.openxmlformats.org/markup-compatibility/2006" xmlns:aink="http://schemas.microsoft.com/office/drawing/2016/ink" xmlns:am3d="http://schemas.microsoft.com/office/drawing/2017/model3d" xmlns:o="urn:schemas-microsoft-com:office:office" xmlns:r="http://schemas.openxmlformats.org/officeDocument/2006/relationships" xmlns:m="http://schemas.openxmlformats.org/officeDocument/2006/math" xmlns:v="urn:schemas-microsoft-com:vml" xmlns:wp14="http://schemas.microsoft.com/office/word/2010/wordprocessingDrawing" xmlns:wp="http://schemas.openxmlformats.org/drawingml/2006/wordprocessingDrawing" xmlns:w10="urn:schemas-microsoft-com:office:word" xmlns:w="http://schemas.openxmlformats.org/wordprocessingml/2006/main" xmlns:w14="http://schemas.microsoft.com/office/word/2010/wordml" xmlns:w15="http://schemas.microsoft.com/office/word/2012/wordml" xmlns:w16cex="http://schemas.microsoft.com/office/word/2018/wordml/cex" xmlns:w16cid="http://schemas.microsoft.com/office/word/2016/wordml/cid" xmlns:w16="http://schemas.microsoft.com/office/word/2018/wordml" xmlns:w16se="http://schemas.microsoft.com/office/word/2015/wordml/symex" xmlns:wpg="http://schemas.microsoft.com/office/word/2010/wordprocessingGroup" xmlns:wpi="http://schemas.microsoft.com/office/word/2010/wordprocessingInk" xmlns:wne="http://schemas.microsoft.com/office/word/2006/wordml" xmlns:wps="http://schemas.microsoft.com/office/word/2010/wordprocessingShape" mc:Ignorable="w14 w15 w16se w16cid w16 w16cex wp14">
   <w:body>
     <w:p>
       <w:pPr>
@@ -11,7 +11,6 @@
           <w:szCs w:val="32"/>
         </w:rPr>
       </w:pPr>
-      <w:proofErr w:type="gramStart"/>
       <w:r>
         <w:rPr>
           <w:rFonts w:hint="eastAsia"/>
@@ -41,7 +40,6 @@
         </w:rPr>
         <w:t>워드변환</w:t>
       </w:r>
-      <w:proofErr w:type="gramEnd"/>
       <w:r>
         <w:rPr>
           <w:b/>
@@ -150,19 +148,11 @@
       </w:r>
     </w:p>
     <w:p>
-      <w:proofErr w:type="gramStart"/>
-      <w:r>
-        <w:rPr>
-          <w:rFonts w:hint="eastAsia"/>
-        </w:rPr>
-        <w:t>CPU :</w:t>
-      </w:r>
-      <w:proofErr w:type="gramEnd"/>
-      <w:r>
-        <w:rPr>
-          <w:rFonts w:hint="eastAsia"/>
-        </w:rPr>
-        <w:t xml:space="preserve"> i7-</w:t>
+      <w:r>
+        <w:rPr>
+          <w:rFonts w:hint="eastAsia"/>
+        </w:rPr>
+        <w:t>CPU : i7-</w:t>
       </w:r>
       <w:r>
         <w:t>7700HQ</w:t>
@@ -184,7 +174,6 @@
       </w:r>
     </w:p>
     <w:p>
-      <w:proofErr w:type="gramStart"/>
       <w:r>
         <w:rPr>
           <w:rFonts w:hint="eastAsia"/>
@@ -192,15 +181,10 @@
         <w:t xml:space="preserve">메모리 </w:t>
       </w:r>
       <w:r>
-        <w:t>:</w:t>
-      </w:r>
-      <w:proofErr w:type="gramEnd"/>
-      <w:r>
-        <w:t xml:space="preserve"> 16GB</w:t>
-      </w:r>
-    </w:p>
-    <w:p>
-      <w:proofErr w:type="gramStart"/>
+        <w:t>: 16GB</w:t>
+      </w:r>
+    </w:p>
+    <w:p>
       <w:r>
         <w:rPr>
           <w:rFonts w:hint="eastAsia"/>
@@ -208,11 +192,7 @@
         <w:t xml:space="preserve">그래픽카드 </w:t>
       </w:r>
       <w:r>
-        <w:t>:</w:t>
-      </w:r>
-      <w:proofErr w:type="gramEnd"/>
-      <w:r>
-        <w:t xml:space="preserve"> </w:t>
+        <w:t xml:space="preserve">: </w:t>
       </w:r>
       <w:r>
         <w:rPr>
@@ -221,15 +201,7 @@
         <w:t>N</w:t>
       </w:r>
       <w:r>
-        <w:t xml:space="preserve">VIDIA </w:t>
-      </w:r>
-      <w:proofErr w:type="spellStart"/>
-      <w:r>
-        <w:t>Geforce</w:t>
-      </w:r>
-      <w:proofErr w:type="spellEnd"/>
-      <w:r>
-        <w:t xml:space="preserve"> GTX 1050 TI</w:t>
+        <w:t>VIDIA Geforce GTX 1050 TI</w:t>
       </w:r>
     </w:p>
     <w:p>
@@ -238,7 +210,6 @@
           <w:bottom w:val="double" w:sz="6" w:space="1" w:color="auto"/>
         </w:pBdr>
       </w:pPr>
-      <w:proofErr w:type="gramStart"/>
       <w:r>
         <w:rPr>
           <w:rFonts w:hint="eastAsia"/>
@@ -246,11 +217,7 @@
         <w:t xml:space="preserve">운영체제 </w:t>
       </w:r>
       <w:r>
-        <w:t>:</w:t>
-      </w:r>
-      <w:proofErr w:type="gramEnd"/>
-      <w:r>
-        <w:t xml:space="preserve"> </w:t>
+        <w:t xml:space="preserve">: </w:t>
       </w:r>
       <w:r>
         <w:rPr>
@@ -336,15 +303,7 @@
         </w:pBdr>
       </w:pPr>
       <w:r>
-        <w:t xml:space="preserve">Python </w:t>
-      </w:r>
-      <w:proofErr w:type="gramStart"/>
-      <w:r>
-        <w:t>version :</w:t>
-      </w:r>
-      <w:proofErr w:type="gramEnd"/>
-      <w:r>
-        <w:t xml:space="preserve"> 3.8.3</w:t>
+        <w:t>Python version : 3.8.3</w:t>
       </w:r>
     </w:p>
     <w:p>
@@ -356,7 +315,6 @@
       <w:r>
         <w:t xml:space="preserve">Python </w:t>
       </w:r>
-      <w:proofErr w:type="gramStart"/>
       <w:r>
         <w:rPr>
           <w:rFonts w:hint="eastAsia"/>
@@ -364,11 +322,7 @@
         <w:t>설치방법</w:t>
       </w:r>
       <w:r>
-        <w:t xml:space="preserve"> :</w:t>
-      </w:r>
-      <w:proofErr w:type="gramEnd"/>
-      <w:r>
-        <w:t xml:space="preserve"> </w:t>
+        <w:t xml:space="preserve"> : </w:t>
       </w:r>
       <w:hyperlink r:id="rId7" w:history="1">
         <w:r>
@@ -404,9 +358,8 @@
         <w:t>I</w:t>
       </w:r>
       <w:r>
-        <w:t xml:space="preserve">DE) </w:t>
-      </w:r>
-      <w:proofErr w:type="spellStart"/>
+        <w:t>DE)</w:t>
+      </w:r>
       <w:r>
         <w:rPr>
           <w:rFonts w:hint="eastAsia"/>
@@ -416,17 +369,24 @@
       <w:r>
         <w:t>ycharm</w:t>
       </w:r>
-      <w:proofErr w:type="spellEnd"/>
-      <w:r>
-        <w:rPr>
-          <w:rFonts w:hint="eastAsia"/>
-        </w:rPr>
-        <w:t xml:space="preserve"> 사용</w:t>
+      <w:r>
+        <w:rPr>
+          <w:rFonts w:hint="eastAsia"/>
+        </w:rPr>
+        <w:t xml:space="preserve"> </w:t>
+      </w:r>
+      <w:r>
+        <w:t xml:space="preserve">2020.2version </w:t>
+      </w:r>
+      <w:r>
+        <w:rPr>
+          <w:rFonts w:hint="eastAsia"/>
+        </w:rPr>
+        <w:t>사용</w:t>
       </w:r>
       <w:r>
         <w:t>(</w:t>
       </w:r>
-      <w:proofErr w:type="spellStart"/>
       <w:r>
         <w:rPr>
           <w:rFonts w:hint="eastAsia"/>
@@ -434,9 +394,20 @@
         <w:t>p</w:t>
       </w:r>
       <w:r>
-        <w:t>ycharm</w:t>
-      </w:r>
-      <w:proofErr w:type="spellEnd"/>
+        <w:t xml:space="preserve">ycharm </w:t>
+      </w:r>
+      <w:r>
+        <w:rPr>
+          <w:rFonts w:hint="eastAsia"/>
+        </w:rPr>
+        <w:t>기준으로 매뉴얼 작성</w:t>
+      </w:r>
+      <w:r>
+        <w:rPr>
+          <w:rFonts w:hint="eastAsia"/>
+        </w:rPr>
+        <w:t>,최신</w:t>
+      </w:r>
       <w:r>
         <w:t xml:space="preserve"> </w:t>
       </w:r>
@@ -444,13 +415,11 @@
         <w:rPr>
           <w:rFonts w:hint="eastAsia"/>
         </w:rPr>
-        <w:t>기준으로 매뉴얼 작성</w:t>
+        <w:t>버전 사용권장</w:t>
       </w:r>
       <w:r>
         <w:t>)</w:t>
       </w:r>
-      <w:bookmarkStart w:id="0" w:name="_GoBack"/>
-      <w:bookmarkEnd w:id="0"/>
     </w:p>
     <w:p>
       <w:pPr>
@@ -462,23 +431,15 @@
         <w:rPr>
           <w:rFonts w:hint="eastAsia"/>
         </w:rPr>
-        <w:t xml:space="preserve">다운로드 </w:t>
-      </w:r>
-      <w:proofErr w:type="gramStart"/>
-      <w:r>
-        <w:rPr>
-          <w:rFonts w:hint="eastAsia"/>
-        </w:rPr>
-        <w:t xml:space="preserve">링크 </w:t>
+        <w:t xml:space="preserve">다운로드 링크 </w:t>
       </w:r>
       <w:r>
         <w:t>:</w:t>
       </w:r>
-      <w:proofErr w:type="gramEnd"/>
       <w:r>
         <w:t xml:space="preserve"> </w:t>
       </w:r>
-      <w:hyperlink r:id="rId8" w:history="1">
+      <w:hyperlink r:id="rId8" w:anchor="section=windows" w:history="1">
         <w:r>
           <w:rPr>
             <w:rStyle w:val="a4"/>
@@ -494,10 +455,8 @@
         </w:pBdr>
         <w:rPr>
           <w:rStyle w:val="a4"/>
-          <w:rFonts w:hint="eastAsia"/>
-        </w:rPr>
-      </w:pPr>
-      <w:proofErr w:type="spellStart"/>
+        </w:rPr>
+      </w:pPr>
       <w:r>
         <w:t>Pychar</w:t>
       </w:r>
@@ -505,14 +464,7 @@
         <w:rPr>
           <w:rFonts w:hint="eastAsia"/>
         </w:rPr>
-        <w:t>m</w:t>
-      </w:r>
-      <w:proofErr w:type="spellEnd"/>
-      <w:r>
-        <w:rPr>
-          <w:rFonts w:hint="eastAsia"/>
-        </w:rPr>
-        <w:t>의 간단한 사용법</w:t>
+        <w:t>m의 간단한 사용법</w:t>
       </w:r>
       <w:r>
         <w:t xml:space="preserve">: </w:t>
@@ -533,6 +485,7 @@
         </w:pBdr>
         <w:rPr>
           <w:rStyle w:val="a4"/>
+          <w:rFonts w:hint="eastAsia"/>
         </w:rPr>
       </w:pPr>
     </w:p>
@@ -583,7 +536,6 @@
         </w:rPr>
         <w:t xml:space="preserve">및 초기 </w:t>
       </w:r>
-      <w:proofErr w:type="spellStart"/>
       <w:r>
         <w:rPr>
           <w:b/>
@@ -610,42 +562,31 @@
           <w:sz w:val="24"/>
           <w:szCs w:val="24"/>
         </w:rPr>
-        <w:t>harm</w:t>
-      </w:r>
-      <w:proofErr w:type="spellEnd"/>
-      <w:r>
-        <w:rPr>
+        <w:t xml:space="preserve">harm interpreter </w:t>
+      </w:r>
+      <w:r>
+        <w:rPr>
+          <w:rFonts w:hint="eastAsia"/>
           <w:b/>
           <w:bCs/>
           <w:sz w:val="24"/>
           <w:szCs w:val="24"/>
         </w:rPr>
-        <w:t xml:space="preserve"> interpreter </w:t>
-      </w:r>
-      <w:r>
-        <w:rPr>
-          <w:rFonts w:hint="eastAsia"/>
+        <w:t>설정</w:t>
+      </w:r>
+      <w:r>
+        <w:rPr>
           <w:b/>
           <w:bCs/>
           <w:sz w:val="24"/>
           <w:szCs w:val="24"/>
         </w:rPr>
-        <w:t>설정</w:t>
-      </w:r>
-      <w:r>
-        <w:rPr>
-          <w:b/>
-          <w:bCs/>
-          <w:sz w:val="24"/>
-          <w:szCs w:val="24"/>
-        </w:rPr>
         <w:t>&gt;</w:t>
       </w:r>
     </w:p>
     <w:p>
       <w:pPr>
         <w:rPr>
-          <w:rFonts w:hint="eastAsia"/>
           <w:szCs w:val="20"/>
         </w:rPr>
       </w:pPr>
@@ -670,16 +611,54 @@
         </w:rPr>
         <w:t xml:space="preserve">해당 </w:t>
       </w:r>
-      <w:proofErr w:type="spellStart"/>
-      <w:r>
-        <w:rPr>
-          <w:szCs w:val="20"/>
-        </w:rPr>
-        <w:t>Github</w:t>
-      </w:r>
-      <w:proofErr w:type="spellEnd"/>
-      <w:r>
-        <w:rPr>
+      <w:r>
+        <w:rPr>
+          <w:szCs w:val="20"/>
+        </w:rPr>
+        <w:t xml:space="preserve">Github </w:t>
+      </w:r>
+      <w:r>
+        <w:rPr>
+          <w:rFonts w:hint="eastAsia"/>
+          <w:szCs w:val="20"/>
+        </w:rPr>
+        <w:t>주소에서</w:t>
+      </w:r>
+      <w:r>
+        <w:rPr>
+          <w:szCs w:val="20"/>
+        </w:rPr>
+        <w:t xml:space="preserve"> git </w:t>
+      </w:r>
+      <w:r>
+        <w:rPr>
+          <w:rFonts w:hint="eastAsia"/>
+          <w:szCs w:val="20"/>
+        </w:rPr>
+        <w:t>c</w:t>
+      </w:r>
+      <w:r>
+        <w:rPr>
+          <w:szCs w:val="20"/>
+        </w:rPr>
+        <w:t xml:space="preserve">lone </w:t>
+      </w:r>
+      <w:r>
+        <w:rPr>
+          <w:rFonts w:hint="eastAsia"/>
+          <w:szCs w:val="20"/>
+        </w:rPr>
+        <w:t>또는 d</w:t>
+      </w:r>
+      <w:r>
+        <w:rPr>
+          <w:szCs w:val="20"/>
+        </w:rPr>
+        <w:t>ownload</w:t>
+      </w:r>
+      <w:r>
+        <w:rPr>
+          <w:rFonts w:hint="eastAsia"/>
           <w:szCs w:val="20"/>
         </w:rPr>
         <w:t xml:space="preserve"> </w:t>
@@ -689,110 +668,247 @@
           <w:rFonts w:hint="eastAsia"/>
           <w:szCs w:val="20"/>
         </w:rPr>
-        <w:t>주소에서</w:t>
-      </w:r>
-      <w:r>
-        <w:rPr>
-          <w:szCs w:val="20"/>
-        </w:rPr>
-        <w:t xml:space="preserve"> git </w:t>
-      </w:r>
-      <w:r>
-        <w:rPr>
-          <w:rFonts w:hint="eastAsia"/>
-          <w:szCs w:val="20"/>
-        </w:rPr>
-        <w:t>c</w:t>
-      </w:r>
-      <w:r>
-        <w:rPr>
-          <w:szCs w:val="20"/>
-        </w:rPr>
-        <w:t xml:space="preserve">lone </w:t>
-      </w:r>
-      <w:r>
-        <w:rPr>
-          <w:rFonts w:hint="eastAsia"/>
-          <w:szCs w:val="20"/>
-        </w:rPr>
-        <w:t>또는 d</w:t>
-      </w:r>
-      <w:r>
-        <w:rPr>
-          <w:szCs w:val="20"/>
-        </w:rPr>
-        <w:t>ownload</w:t>
-      </w:r>
-      <w:r>
-        <w:rPr>
-          <w:rFonts w:hint="eastAsia"/>
+        <w:t>z</w:t>
+      </w:r>
+      <w:r>
+        <w:rPr>
+          <w:szCs w:val="20"/>
+        </w:rPr>
+        <w:t>ip</w:t>
+      </w:r>
+      <w:r>
+        <w:rPr>
+          <w:szCs w:val="20"/>
+        </w:rPr>
+        <w:t>(</w:t>
+      </w:r>
+      <w:r>
+        <w:rPr>
+          <w:rFonts w:hint="eastAsia"/>
+          <w:szCs w:val="20"/>
+        </w:rPr>
+        <w:t>초록색 c</w:t>
+      </w:r>
+      <w:r>
+        <w:rPr>
+          <w:szCs w:val="20"/>
+        </w:rPr>
+        <w:t xml:space="preserve">ode </w:t>
+      </w:r>
+      <w:r>
+        <w:rPr>
+          <w:rFonts w:hint="eastAsia"/>
+          <w:szCs w:val="20"/>
+        </w:rPr>
+        <w:t>다운로드</w:t>
+      </w:r>
+      <w:r>
+        <w:rPr>
           <w:szCs w:val="20"/>
         </w:rPr>
         <w:t xml:space="preserve"> </w:t>
       </w:r>
       <w:r>
         <w:rPr>
-          <w:szCs w:val="20"/>
-        </w:rPr>
-        <w:t>(</w:t>
-      </w:r>
-      <w:r>
-        <w:rPr>
-          <w:rFonts w:hint="eastAsia"/>
-          <w:szCs w:val="20"/>
-        </w:rPr>
-        <w:t>초록색 c</w:t>
-      </w:r>
-      <w:r>
-        <w:rPr>
-          <w:szCs w:val="20"/>
-        </w:rPr>
-        <w:t xml:space="preserve">ode </w:t>
-      </w:r>
-      <w:r>
-        <w:rPr>
-          <w:rFonts w:hint="eastAsia"/>
-          <w:szCs w:val="20"/>
-        </w:rPr>
-        <w:t>다운로드</w:t>
-      </w:r>
-      <w:r>
-        <w:rPr>
-          <w:szCs w:val="20"/>
-        </w:rPr>
+          <w:rFonts w:hint="eastAsia"/>
+          <w:szCs w:val="20"/>
+        </w:rPr>
+        <w:t>버튼</w:t>
+      </w:r>
+      <w:r>
+        <w:rPr>
+          <w:szCs w:val="20"/>
+        </w:rPr>
+        <w:t>)</w:t>
+      </w:r>
+    </w:p>
+    <w:p>
+      <w:pPr>
+        <w:rPr>
+          <w:rStyle w:val="a4"/>
+        </w:rPr>
+      </w:pPr>
+      <w:r>
         <w:t xml:space="preserve"> </w:t>
       </w:r>
       <w:r>
-        <w:rPr>
-          <w:rFonts w:hint="eastAsia"/>
-          <w:szCs w:val="20"/>
-        </w:rPr>
-        <w:t>버튼</w:t>
-      </w:r>
-      <w:r>
-        <w:rPr>
-          <w:szCs w:val="20"/>
-        </w:rPr>
-        <w:t>)</w:t>
-      </w:r>
-    </w:p>
-    <w:p>
-      <w:r>
-        <w:t xml:space="preserve">      -&gt;</w:t>
+        <w:tab/>
+      </w:r>
+      <w:r>
+        <w:sym w:font="Wingdings" w:char="F0E0"/>
       </w:r>
       <w:hyperlink r:id="rId10" w:history="1">
         <w:r>
           <w:rPr>
             <w:rStyle w:val="a4"/>
           </w:rPr>
-          <w:t>https://github.com/qicqock/convert_2_hwpwordpdf</w:t>
+          <w:t>https://github.co</w:t>
+        </w:r>
+        <w:r>
+          <w:rPr>
+            <w:rStyle w:val="a4"/>
+          </w:rPr>
+          <w:t>m</w:t>
+        </w:r>
+        <w:r>
+          <w:rPr>
+            <w:rStyle w:val="a4"/>
+          </w:rPr>
+          <w:t>/q</w:t>
+        </w:r>
+        <w:r>
+          <w:rPr>
+            <w:rStyle w:val="a4"/>
+          </w:rPr>
+          <w:t>i</w:t>
+        </w:r>
+        <w:r>
+          <w:rPr>
+            <w:rStyle w:val="a4"/>
+          </w:rPr>
+          <w:t>cqock/convert_2_hwpwordpdf</w:t>
         </w:r>
       </w:hyperlink>
     </w:p>
     <w:p>
       <w:pPr>
-        <w:rPr>
-          <w:rFonts w:hint="eastAsia"/>
+        <w:ind w:firstLine="800"/>
+        <w:rPr>
+          <w:rFonts w:hint="eastAsia"/>
+        </w:rPr>
+      </w:pPr>
+      <w:r>
+        <w:sym w:font="Wingdings" w:char="F0E0"/>
+      </w:r>
+      <w:r>
+        <w:rPr>
+          <w:rFonts w:hint="eastAsia"/>
+        </w:rPr>
+        <w:t>g</w:t>
+      </w:r>
+      <w:r>
+        <w:t xml:space="preserve">ithub </w:t>
+      </w:r>
+      <w:r>
+        <w:rPr>
+          <w:rFonts w:hint="eastAsia"/>
+        </w:rPr>
+        <w:t>사용법을 잘모를경우 d</w:t>
+      </w:r>
+      <w:r>
+        <w:t xml:space="preserve">ownload </w:t>
+      </w:r>
+      <w:r>
+        <w:rPr>
+          <w:rFonts w:hint="eastAsia"/>
+        </w:rPr>
+        <w:t>zi</w:t>
+      </w:r>
+      <w:r>
+        <w:t xml:space="preserve">p </w:t>
+      </w:r>
+      <w:r>
+        <w:rPr>
+          <w:rFonts w:hint="eastAsia"/>
+        </w:rPr>
+        <w:t>권장</w:t>
+      </w:r>
+    </w:p>
+    <w:p>
+      <w:pPr>
+        <w:ind w:firstLine="800"/>
+        <w:rPr>
+          <w:rFonts w:hint="eastAsia"/>
+        </w:rPr>
+      </w:pPr>
+      <w:r>
+        <w:sym w:font="Wingdings" w:char="F0E0"/>
+      </w:r>
+      <w:r>
+        <w:t>download zip을</w:t>
+      </w:r>
+      <w:r>
+        <w:rPr>
+          <w:rFonts w:hint="eastAsia"/>
+        </w:rPr>
+        <w:t xml:space="preserve"> </w:t>
+      </w:r>
+      <w:r>
+        <w:t>통해</w:t>
+      </w:r>
+      <w:r>
+        <w:rPr>
+          <w:rFonts w:hint="eastAsia"/>
+        </w:rPr>
+        <w:t xml:space="preserve"> </w:t>
+      </w:r>
+      <w:r>
+        <w:t>소스</w:t>
+      </w:r>
+      <w:r>
+        <w:rPr>
+          <w:rFonts w:hint="eastAsia"/>
+        </w:rPr>
+        <w:t xml:space="preserve">코드를 </w:t>
+      </w:r>
+      <w:r>
+        <w:t>받는</w:t>
+      </w:r>
+      <w:r>
+        <w:rPr>
+          <w:rFonts w:hint="eastAsia"/>
+        </w:rPr>
+        <w:t xml:space="preserve"> </w:t>
+      </w:r>
+      <w:r>
+        <w:t>경우</w:t>
+      </w:r>
+      <w:r>
+        <w:rPr>
+          <w:rFonts w:hint="eastAsia"/>
+        </w:rPr>
+        <w:t xml:space="preserve"> </w:t>
+      </w:r>
+      <w:r>
+        <w:t>압축을</w:t>
+      </w:r>
+      <w:r>
+        <w:rPr>
+          <w:rFonts w:hint="eastAsia"/>
+        </w:rPr>
+        <w:t xml:space="preserve"> </w:t>
+      </w:r>
+      <w:r>
+        <w:t>풀어</w:t>
+      </w:r>
+      <w:r>
+        <w:rPr>
+          <w:rFonts w:hint="eastAsia"/>
+        </w:rPr>
+        <w:t xml:space="preserve"> p</w:t>
+      </w:r>
+      <w:r>
+        <w:t>ycharm</w:t>
+      </w:r>
+      <w:r>
+        <w:rPr>
+          <w:rFonts w:hint="eastAsia"/>
+        </w:rPr>
+        <w:t xml:space="preserve">으로 </w:t>
+      </w:r>
+      <w:r>
+        <w:t>열</w:t>
+      </w:r>
+      <w:r>
+        <w:rPr>
+          <w:rFonts w:hint="eastAsia"/>
+        </w:rPr>
+        <w:t>어야됨</w:t>
+      </w:r>
+    </w:p>
+    <w:p>
+      <w:pPr>
+        <w:rPr>
           <w:szCs w:val="20"/>
         </w:rPr>
       </w:pPr>
@@ -815,15 +931,7 @@
           <w:rFonts w:hint="eastAsia"/>
           <w:szCs w:val="20"/>
         </w:rPr>
-        <w:t xml:space="preserve">다운로드 받은 소스파일을 </w:t>
-      </w:r>
-      <w:proofErr w:type="spellStart"/>
-      <w:r>
-        <w:rPr>
-          <w:rFonts w:hint="eastAsia"/>
-          <w:szCs w:val="20"/>
-        </w:rPr>
-        <w:t>p</w:t>
+        <w:t>다운로드 받은 소스파일을 p</w:t>
       </w:r>
       <w:r>
         <w:rPr>
@@ -831,7 +939,6 @@
         </w:rPr>
         <w:t>ycharm</w:t>
       </w:r>
-      <w:proofErr w:type="spellEnd"/>
       <w:r>
         <w:rPr>
           <w:rFonts w:hint="eastAsia"/>
@@ -839,7 +946,6 @@
         </w:rPr>
         <w:t xml:space="preserve">에서 </w:t>
       </w:r>
-      <w:proofErr w:type="gramStart"/>
       <w:r>
         <w:rPr>
           <w:rFonts w:hint="eastAsia"/>
@@ -851,14 +957,31 @@
         <w:rPr>
           <w:szCs w:val="20"/>
         </w:rPr>
-        <w:t>(</w:t>
-      </w:r>
-      <w:proofErr w:type="gramEnd"/>
-      <w:r>
-        <w:rPr>
-          <w:szCs w:val="20"/>
-        </w:rPr>
-        <w:t xml:space="preserve">file -&gt; open project -&gt; </w:t>
+        <w:t xml:space="preserve">(file </w:t>
+      </w:r>
+      <w:r>
+        <w:rPr>
+          <w:szCs w:val="20"/>
+        </w:rPr>
+        <w:sym w:font="Wingdings" w:char="F0E0"/>
+      </w:r>
+      <w:r>
+        <w:rPr>
+          <w:szCs w:val="20"/>
+        </w:rPr>
+        <w:t xml:space="preserve"> open </w:t>
+      </w:r>
+      <w:r>
+        <w:rPr>
+          <w:szCs w:val="20"/>
+        </w:rPr>
+        <w:sym w:font="Wingdings" w:char="F0E0"/>
+      </w:r>
+      <w:r>
+        <w:rPr>
+          <w:szCs w:val="20"/>
+        </w:rPr>
+        <w:t xml:space="preserve"> </w:t>
       </w:r>
       <w:r>
         <w:rPr>
@@ -882,6 +1005,138 @@
       </w:pPr>
       <w:r>
         <w:rPr>
+          <w:szCs w:val="20"/>
+        </w:rPr>
+        <w:tab/>
+      </w:r>
+      <w:r>
+        <w:rPr>
+          <w:szCs w:val="20"/>
+        </w:rPr>
+        <w:sym w:font="Wingdings" w:char="F0E0"/>
+      </w:r>
+      <w:r>
+        <w:rPr>
+          <w:rFonts w:hint="eastAsia"/>
+          <w:szCs w:val="20"/>
+        </w:rPr>
+        <w:t>d</w:t>
+      </w:r>
+      <w:r>
+        <w:rPr>
+          <w:szCs w:val="20"/>
+        </w:rPr>
+        <w:t>ownload zip</w:t>
+      </w:r>
+      <w:r>
+        <w:rPr>
+          <w:rFonts w:hint="eastAsia"/>
+          <w:szCs w:val="20"/>
+        </w:rPr>
+        <w:t>의 경우</w:t>
+      </w:r>
+      <w:r>
+        <w:rPr>
+          <w:rFonts w:hint="eastAsia"/>
+          <w:szCs w:val="20"/>
+        </w:rPr>
+        <w:t xml:space="preserve"> </w:t>
+      </w:r>
+      <w:r>
+        <w:rPr>
+          <w:rFonts w:hint="eastAsia"/>
+          <w:szCs w:val="20"/>
+        </w:rPr>
+        <w:t>소스파일들이 있는</w:t>
+      </w:r>
+      <w:r>
+        <w:rPr>
+          <w:szCs w:val="20"/>
+        </w:rPr>
+        <w:t xml:space="preserve"> </w:t>
+      </w:r>
+      <w:r>
+        <w:rPr>
+          <w:rFonts w:hint="eastAsia"/>
+          <w:szCs w:val="20"/>
+        </w:rPr>
+        <w:t>곳 바로 위에 폴더를 지정해야함</w:t>
+      </w:r>
+      <w:r>
+        <w:rPr>
+          <w:szCs w:val="20"/>
+        </w:rPr>
+        <w:t>.</w:t>
+      </w:r>
+    </w:p>
+    <w:p>
+      <w:pPr>
+        <w:rPr>
+          <w:rFonts w:hint="eastAsia"/>
+        </w:rPr>
+      </w:pPr>
+      <w:r>
+        <w:rPr>
+          <w:szCs w:val="20"/>
+        </w:rPr>
+        <w:tab/>
+      </w:r>
+      <w:r>
+        <w:rPr>
+          <w:szCs w:val="20"/>
+        </w:rPr>
+        <w:sym w:font="Wingdings" w:char="F0E0"/>
+      </w:r>
+      <w:r>
+        <w:rPr>
+          <w:rFonts w:hint="eastAsia"/>
+          <w:szCs w:val="20"/>
+        </w:rPr>
+        <w:t>ex</w:t>
+      </w:r>
+      <w:r>
+        <w:rPr>
+          <w:szCs w:val="20"/>
+        </w:rPr>
+        <w:t>)</w:t>
+      </w:r>
+      <w:r>
+        <w:t xml:space="preserve"> </w:t>
+      </w:r>
+      <w:r>
+        <w:rPr>
+          <w:szCs w:val="20"/>
+        </w:rPr>
+        <w:t>“</w:t>
+      </w:r>
+      <w:r>
+        <w:rPr>
+          <w:szCs w:val="20"/>
+        </w:rPr>
+        <w:t>convert_2_hwpwordpdf-master\convert_2_hwpwordpdf-master</w:t>
+      </w:r>
+      <w:r>
+        <w:rPr>
+          <w:szCs w:val="20"/>
+        </w:rPr>
+        <w:t xml:space="preserve">” </w:t>
+      </w:r>
+      <w:r>
+        <w:rPr>
+          <w:rFonts w:hint="eastAsia"/>
+          <w:szCs w:val="20"/>
+        </w:rPr>
+        <w:t>와 같이 지정</w:t>
+      </w:r>
+    </w:p>
+    <w:p>
+      <w:pPr>
+        <w:rPr>
+          <w:szCs w:val="20"/>
+        </w:rPr>
+      </w:pPr>
+      <w:r>
+        <w:rPr>
           <w:b/>
           <w:bCs/>
           <w:sz w:val="22"/>
@@ -932,39 +1187,173 @@
           <w:rFonts w:hint="eastAsia"/>
           <w:szCs w:val="20"/>
         </w:rPr>
+        <w:t xml:space="preserve"> 편집창 열기</w:t>
+      </w:r>
+    </w:p>
+    <w:p>
+      <w:pPr>
+        <w:rPr>
+          <w:szCs w:val="20"/>
+        </w:rPr>
+      </w:pPr>
+      <w:r>
+        <w:rPr>
+          <w:b/>
+          <w:bCs/>
+          <w:sz w:val="22"/>
+        </w:rPr>
+        <w:t>4.</w:t>
+      </w:r>
+      <w:r>
+        <w:rPr>
+          <w:szCs w:val="20"/>
+        </w:rPr>
         <w:t xml:space="preserve"> </w:t>
       </w:r>
-      <w:proofErr w:type="spellStart"/>
-      <w:r>
-        <w:rPr>
-          <w:rFonts w:hint="eastAsia"/>
-          <w:szCs w:val="20"/>
-        </w:rPr>
-        <w:t>편집창</w:t>
-      </w:r>
-      <w:proofErr w:type="spellEnd"/>
-      <w:r>
-        <w:rPr>
-          <w:rFonts w:hint="eastAsia"/>
-          <w:szCs w:val="20"/>
-        </w:rPr>
-        <w:t xml:space="preserve"> 열기</w:t>
-      </w:r>
-    </w:p>
-    <w:p>
-      <w:pPr>
-        <w:rPr>
-          <w:rFonts w:hint="eastAsia"/>
-          <w:szCs w:val="20"/>
-        </w:rPr>
-      </w:pPr>
-      <w:r>
-        <w:rPr>
-          <w:b/>
-          <w:bCs/>
-          <w:sz w:val="22"/>
-        </w:rPr>
-        <w:t>4.</w:t>
+    </w:p>
+    <w:p>
+      <w:pPr>
+        <w:ind w:firstLineChars="200" w:firstLine="400"/>
+        <w:rPr>
+          <w:szCs w:val="20"/>
+        </w:rPr>
+      </w:pPr>
+      <w:r>
+        <w:rPr>
+          <w:rFonts w:hint="eastAsia"/>
+          <w:szCs w:val="20"/>
+        </w:rPr>
+        <w:t>1</w:t>
+      </w:r>
+      <w:r>
+        <w:rPr>
+          <w:szCs w:val="20"/>
+        </w:rPr>
+        <w:t>.</w:t>
+      </w:r>
+      <w:r>
+        <w:rPr>
+          <w:rFonts w:hint="eastAsia"/>
+          <w:szCs w:val="20"/>
+        </w:rPr>
+        <w:t xml:space="preserve">위에 노란색 글씨로 뜨는 </w:t>
+      </w:r>
+      <w:r>
+        <w:rPr>
+          <w:szCs w:val="20"/>
+        </w:rPr>
+        <w:t xml:space="preserve">configure pychon interpreter </w:t>
+      </w:r>
+      <w:r>
+        <w:rPr>
+          <w:rFonts w:hint="eastAsia"/>
+          <w:szCs w:val="20"/>
+        </w:rPr>
+        <w:t>-</w:t>
+      </w:r>
+      <w:r>
+        <w:rPr>
+          <w:szCs w:val="20"/>
+        </w:rPr>
+        <w:t>&gt;</w:t>
+      </w:r>
+      <w:r>
+        <w:rPr>
+          <w:rFonts w:hint="eastAsia"/>
+          <w:szCs w:val="20"/>
+        </w:rPr>
+        <w:t xml:space="preserve"> A</w:t>
+      </w:r>
+      <w:r>
+        <w:rPr>
+          <w:szCs w:val="20"/>
+        </w:rPr>
+        <w:t xml:space="preserve">dd interpreter </w:t>
+      </w:r>
+      <w:r>
+        <w:rPr>
+          <w:rFonts w:hint="eastAsia"/>
+          <w:szCs w:val="20"/>
+        </w:rPr>
+        <w:t>클릭</w:t>
+      </w:r>
+    </w:p>
+    <w:p>
+      <w:pPr>
+        <w:ind w:firstLineChars="200" w:firstLine="400"/>
+        <w:rPr>
+          <w:rFonts w:hint="eastAsia"/>
+          <w:szCs w:val="20"/>
+        </w:rPr>
+      </w:pPr>
+      <w:r>
+        <w:rPr>
+          <w:rFonts w:hint="eastAsia"/>
+          <w:szCs w:val="20"/>
+        </w:rPr>
+        <w:lastRenderedPageBreak/>
+        <w:t>2</w:t>
+      </w:r>
+      <w:r>
+        <w:rPr>
+          <w:szCs w:val="20"/>
+        </w:rPr>
+        <w:t>.</w:t>
+      </w:r>
+      <w:r>
+        <w:rPr>
+          <w:rFonts w:hint="eastAsia"/>
+          <w:szCs w:val="20"/>
+        </w:rPr>
+        <w:t>위에 노란색 글씨가 뜨지 않는 경우 왼쪽 위 F</w:t>
+      </w:r>
+      <w:r>
+        <w:rPr>
+          <w:szCs w:val="20"/>
+        </w:rPr>
+        <w:t xml:space="preserve">ile </w:t>
+      </w:r>
+      <w:r>
+        <w:rPr>
+          <w:szCs w:val="20"/>
+        </w:rPr>
+        <w:sym w:font="Wingdings" w:char="F0E0"/>
+      </w:r>
+      <w:r>
+        <w:rPr>
+          <w:szCs w:val="20"/>
+        </w:rPr>
+        <w:t xml:space="preserve"> Settings </w:t>
+      </w:r>
+      <w:r>
+        <w:rPr>
+          <w:szCs w:val="20"/>
+        </w:rPr>
+        <w:sym w:font="Wingdings" w:char="F0E0"/>
+      </w:r>
+      <w:r>
+        <w:rPr>
+          <w:szCs w:val="20"/>
+        </w:rPr>
+        <w:t xml:space="preserve"> Project </w:t>
+      </w:r>
+      <w:r>
+        <w:rPr>
+          <w:szCs w:val="20"/>
+        </w:rPr>
+        <w:sym w:font="Wingdings" w:char="F0E0"/>
+      </w:r>
+      <w:r>
+        <w:rPr>
+          <w:szCs w:val="20"/>
+        </w:rPr>
+        <w:t xml:space="preserve"> Project Interperter </w:t>
+      </w:r>
+      <w:r>
+        <w:rPr>
+          <w:szCs w:val="20"/>
+        </w:rPr>
+        <w:sym w:font="Wingdings" w:char="F0E0"/>
       </w:r>
       <w:r>
         <w:rPr>
@@ -977,60 +1366,38 @@
           <w:rFonts w:hint="eastAsia"/>
           <w:szCs w:val="20"/>
         </w:rPr>
-        <w:t xml:space="preserve">위에 노란색 글씨로 뜨는 </w:t>
-      </w:r>
-      <w:r>
-        <w:rPr>
-          <w:szCs w:val="20"/>
-        </w:rPr>
-        <w:t xml:space="preserve">configure </w:t>
-      </w:r>
-      <w:proofErr w:type="spellStart"/>
-      <w:r>
-        <w:rPr>
-          <w:szCs w:val="20"/>
-        </w:rPr>
-        <w:t>pychon</w:t>
-      </w:r>
-      <w:proofErr w:type="spellEnd"/>
-      <w:r>
-        <w:rPr>
-          <w:szCs w:val="20"/>
-        </w:rPr>
-        <w:t xml:space="preserve"> interpreter </w:t>
-      </w:r>
-      <w:r>
-        <w:rPr>
-          <w:rFonts w:hint="eastAsia"/>
-          <w:szCs w:val="20"/>
-        </w:rPr>
-        <w:t>-</w:t>
-      </w:r>
-      <w:r>
-        <w:rPr>
-          <w:szCs w:val="20"/>
-        </w:rPr>
-        <w:t>&gt;</w:t>
-      </w:r>
-      <w:r>
-        <w:rPr>
-          <w:rFonts w:hint="eastAsia"/>
-          <w:szCs w:val="20"/>
-        </w:rPr>
-        <w:t xml:space="preserve"> A</w:t>
-      </w:r>
-      <w:r>
-        <w:rPr>
-          <w:szCs w:val="20"/>
-        </w:rPr>
-        <w:t xml:space="preserve">dd interpreter </w:t>
-      </w:r>
-      <w:r>
-        <w:rPr>
-          <w:rFonts w:hint="eastAsia"/>
-          <w:szCs w:val="20"/>
-        </w:rPr>
-        <w:t>클릭</w:t>
+        <w:t>오</w:t>
+      </w:r>
+      <w:r>
+        <w:rPr>
+          <w:szCs w:val="20"/>
+        </w:rPr>
+        <w:t>른</w:t>
+      </w:r>
+      <w:r>
+        <w:rPr>
+          <w:rFonts w:hint="eastAsia"/>
+          <w:szCs w:val="20"/>
+        </w:rPr>
+        <w:t>쪽 톱니바퀴 버튼</w:t>
+      </w:r>
+      <w:r>
+        <w:rPr>
+          <w:szCs w:val="20"/>
+        </w:rPr>
+        <w:t xml:space="preserve"> </w:t>
+      </w:r>
+      <w:r>
+        <w:rPr>
+          <w:szCs w:val="20"/>
+        </w:rPr>
+        <w:sym w:font="Wingdings" w:char="F0E0"/>
+      </w:r>
+      <w:r>
+        <w:rPr>
+          <w:szCs w:val="20"/>
+        </w:rPr>
+        <w:t xml:space="preserve"> Add</w:t>
       </w:r>
     </w:p>
     <w:p>
@@ -1059,7 +1426,6 @@
         </w:rPr>
         <w:t xml:space="preserve"> </w:t>
       </w:r>
-      <w:proofErr w:type="spellStart"/>
       <w:r>
         <w:rPr>
           <w:rFonts w:hint="eastAsia"/>
@@ -1071,14 +1437,19 @@
         <w:rPr>
           <w:szCs w:val="20"/>
         </w:rPr>
-        <w:t>irtualenv</w:t>
-      </w:r>
-      <w:proofErr w:type="spellEnd"/>
-      <w:r>
-        <w:rPr>
-          <w:szCs w:val="20"/>
-        </w:rPr>
-        <w:t xml:space="preserve"> Environment -&gt; New environment </w:t>
+        <w:t xml:space="preserve">irtualenv Environment </w:t>
+      </w:r>
+      <w:r>
+        <w:rPr>
+          <w:szCs w:val="20"/>
+        </w:rPr>
+        <w:sym w:font="Wingdings" w:char="F0E0"/>
+      </w:r>
+      <w:r>
+        <w:rPr>
+          <w:szCs w:val="20"/>
+        </w:rPr>
+        <w:t xml:space="preserve"> New environment </w:t>
       </w:r>
       <w:r>
         <w:rPr>
@@ -1119,21 +1490,12 @@
         </w:rPr>
         <w:t xml:space="preserve">nterpreter </w:t>
       </w:r>
-      <w:proofErr w:type="spellStart"/>
-      <w:r>
-        <w:rPr>
-          <w:rFonts w:hint="eastAsia"/>
-          <w:szCs w:val="20"/>
-        </w:rPr>
-        <w:t>지정후</w:t>
-      </w:r>
-      <w:proofErr w:type="spellEnd"/>
-      <w:r>
-        <w:rPr>
-          <w:rFonts w:hint="eastAsia"/>
-          <w:szCs w:val="20"/>
-        </w:rPr>
-        <w:t xml:space="preserve"> o</w:t>
+      <w:r>
+        <w:rPr>
+          <w:rFonts w:hint="eastAsia"/>
+          <w:szCs w:val="20"/>
+        </w:rPr>
+        <w:t>지정후 o</w:t>
       </w:r>
       <w:r>
         <w:rPr>
@@ -1168,7 +1530,7 @@
         <w:rPr>
           <w:szCs w:val="20"/>
         </w:rPr>
-        <w:t>-&gt;</w:t>
+        <w:sym w:font="Wingdings" w:char="F0E0"/>
       </w:r>
       <w:r>
         <w:rPr>
@@ -1240,17 +1602,8 @@
           <w:rFonts w:hint="eastAsia"/>
           <w:szCs w:val="20"/>
         </w:rPr>
-        <w:t xml:space="preserve">의 디렉토리를 </w:t>
-      </w:r>
-      <w:proofErr w:type="spellStart"/>
-      <w:r>
-        <w:rPr>
-          <w:rFonts w:hint="eastAsia"/>
-          <w:szCs w:val="20"/>
-        </w:rPr>
-        <w:t>지정해주어야함</w:t>
-      </w:r>
-      <w:proofErr w:type="spellEnd"/>
+        <w:t>의 디렉토리를 지정해주어야함</w:t>
+      </w:r>
       <w:r>
         <w:rPr>
           <w:szCs w:val="20"/>
@@ -1268,7 +1621,13 @@
         <w:rPr>
           <w:szCs w:val="20"/>
         </w:rPr>
-        <w:t xml:space="preserve">      -&gt;</w:t>
+        <w:t xml:space="preserve">      </w:t>
+      </w:r>
+      <w:r>
+        <w:rPr>
+          <w:szCs w:val="20"/>
+        </w:rPr>
+        <w:sym w:font="Wingdings" w:char="F0E0"/>
       </w:r>
       <w:r>
         <w:rPr>
@@ -1317,31 +1676,22 @@
     <w:p>
       <w:pPr>
         <w:rPr>
-          <w:rFonts w:hint="eastAsia"/>
-          <w:szCs w:val="20"/>
-        </w:rPr>
-      </w:pPr>
-    </w:p>
-    <w:p>
-      <w:pPr>
-        <w:rPr>
           <w:b/>
           <w:bCs/>
           <w:sz w:val="24"/>
           <w:szCs w:val="24"/>
         </w:rPr>
       </w:pPr>
-      <w:r>
-        <w:rPr>
-          <w:rFonts w:hint="eastAsia"/>
+    </w:p>
+    <w:p>
+      <w:pPr>
+        <w:rPr>
           <w:b/>
           <w:bCs/>
           <w:sz w:val="24"/>
           <w:szCs w:val="24"/>
         </w:rPr>
-        <w:lastRenderedPageBreak/>
-        <w:t>&lt;</w:t>
-      </w:r>
+      </w:pPr>
       <w:r>
         <w:rPr>
           <w:rFonts w:hint="eastAsia"/>
@@ -1350,9 +1700,8 @@
           <w:sz w:val="24"/>
           <w:szCs w:val="24"/>
         </w:rPr>
-        <w:t>한글 변환</w:t>
-      </w:r>
-      <w:proofErr w:type="gramStart"/>
+        <w:t>&lt;</w:t>
+      </w:r>
       <w:r>
         <w:rPr>
           <w:rFonts w:hint="eastAsia"/>
@@ -1361,18 +1710,18 @@
           <w:sz w:val="24"/>
           <w:szCs w:val="24"/>
         </w:rPr>
-        <w:t>&gt;</w:t>
-      </w:r>
-      <w:r>
-        <w:rPr>
+        <w:t>한글 변환</w:t>
+      </w:r>
+      <w:r>
+        <w:rPr>
+          <w:rFonts w:hint="eastAsia"/>
           <w:b/>
           <w:bCs/>
           <w:sz w:val="24"/>
           <w:szCs w:val="24"/>
         </w:rPr>
-        <w:t xml:space="preserve">  (</w:t>
-      </w:r>
-      <w:proofErr w:type="gramEnd"/>
+        <w:t>&gt;</w:t>
+      </w:r>
       <w:r>
         <w:rPr>
           <w:b/>
@@ -1380,7 +1729,7 @@
           <w:sz w:val="24"/>
           <w:szCs w:val="24"/>
         </w:rPr>
-        <w:t>txt_to_hwp.py)</w:t>
+        <w:t xml:space="preserve">  (txt_to_hwp.py)</w:t>
       </w:r>
     </w:p>
     <w:p>
@@ -1437,14 +1786,12 @@
         </w:rPr>
         <w:t xml:space="preserve"> 회의록 형식의 </w:t>
       </w:r>
-      <w:proofErr w:type="spellStart"/>
       <w:r>
         <w:rPr>
           <w:szCs w:val="20"/>
         </w:rPr>
         <w:t>hwp</w:t>
       </w:r>
-      <w:proofErr w:type="spellEnd"/>
       <w:r>
         <w:rPr>
           <w:szCs w:val="20"/>
@@ -1470,19 +1817,25 @@
         <w:rPr>
           <w:rFonts w:hint="eastAsia"/>
         </w:rPr>
-        <w:t xml:space="preserve">자바의 </w:t>
-      </w:r>
-      <w:proofErr w:type="spellStart"/>
-      <w:r>
-        <w:rPr>
-          <w:rFonts w:hint="eastAsia"/>
-        </w:rPr>
-        <w:t>h</w:t>
-      </w:r>
-      <w:r>
-        <w:t>wplib</w:t>
-      </w:r>
-      <w:proofErr w:type="spellEnd"/>
+        <w:t>자바의 h</w:t>
+      </w:r>
+      <w:r>
+        <w:t xml:space="preserve">wplib </w:t>
+      </w:r>
+      <w:r>
+        <w:rPr>
+          <w:rFonts w:hint="eastAsia"/>
+        </w:rPr>
+        <w:t>라이브러리 사용</w:t>
+      </w:r>
+    </w:p>
+    <w:p>
+      <w:r>
+        <w:rPr>
+          <w:rFonts w:hint="eastAsia"/>
+        </w:rPr>
+        <w:t>-</w:t>
+      </w:r>
       <w:r>
         <w:t xml:space="preserve"> </w:t>
       </w:r>
@@ -1490,7 +1843,25 @@
         <w:rPr>
           <w:rFonts w:hint="eastAsia"/>
         </w:rPr>
-        <w:t>라이브러리 사용</w:t>
+        <w:t xml:space="preserve">자바코드를 </w:t>
+      </w:r>
+      <w:r>
+        <w:t xml:space="preserve">python </w:t>
+      </w:r>
+      <w:r>
+        <w:rPr>
+          <w:rFonts w:hint="eastAsia"/>
+        </w:rPr>
+        <w:t>환경에서 실행하여</w:t>
+      </w:r>
+      <w:r>
+        <w:t xml:space="preserve"> hwp </w:t>
+      </w:r>
+      <w:r>
+        <w:rPr>
+          <w:rFonts w:hint="eastAsia"/>
+        </w:rPr>
+        <w:t>파일로 변환</w:t>
       </w:r>
     </w:p>
     <w:p>
@@ -1507,33 +1878,146 @@
         <w:rPr>
           <w:rFonts w:hint="eastAsia"/>
         </w:rPr>
-        <w:t xml:space="preserve">자바코드를 </w:t>
-      </w:r>
-      <w:r>
-        <w:t xml:space="preserve">python </w:t>
-      </w:r>
-      <w:r>
-        <w:rPr>
-          <w:rFonts w:hint="eastAsia"/>
-        </w:rPr>
-        <w:t>환경에서 실행하여</w:t>
+        <w:t>파이썬 코드에서 명령어를 입력하여</w:t>
+      </w:r>
+      <w:r>
+        <w:t xml:space="preserve"> 자</w:t>
+      </w:r>
+      <w:r>
+        <w:rPr>
+          <w:rFonts w:hint="eastAsia"/>
+        </w:rPr>
+        <w:t>바j</w:t>
+      </w:r>
+      <w:r>
+        <w:t>ar</w:t>
+      </w:r>
+      <w:r>
+        <w:rPr>
+          <w:rFonts w:hint="eastAsia"/>
+        </w:rPr>
+        <w:t>파일을 실행시키는 방법을 사용</w:t>
+      </w:r>
+    </w:p>
+    <w:p>
+      <w:pPr>
+        <w:rPr>
+          <w:b/>
+          <w:bCs/>
+          <w:sz w:val="22"/>
+        </w:rPr>
+      </w:pPr>
+      <w:r>
+        <w:rPr>
+          <w:rFonts w:hint="eastAsia"/>
+          <w:b/>
+          <w:bCs/>
+          <w:sz w:val="22"/>
+        </w:rPr>
+        <w:t>설정</w:t>
+      </w:r>
+    </w:p>
+    <w:p>
+      <w:r>
+        <w:rPr>
+          <w:rFonts w:hint="eastAsia"/>
+        </w:rPr>
+        <w:t>-</w:t>
       </w:r>
       <w:r>
         <w:t xml:space="preserve"> </w:t>
       </w:r>
-      <w:proofErr w:type="spellStart"/>
-      <w:r>
-        <w:t>hwp</w:t>
-      </w:r>
-      <w:proofErr w:type="spellEnd"/>
+      <w:r>
+        <w:rPr>
+          <w:rFonts w:hint="eastAsia"/>
+        </w:rPr>
+        <w:t>p</w:t>
+      </w:r>
+      <w:r>
+        <w:t>ython</w:t>
+      </w:r>
+      <w:r>
+        <w:rPr>
+          <w:rFonts w:hint="eastAsia"/>
+        </w:rPr>
+        <w:t>에서 j</w:t>
+      </w:r>
+      <w:r>
+        <w:t xml:space="preserve">ar </w:t>
+      </w:r>
+      <w:r>
+        <w:rPr>
+          <w:rFonts w:hint="eastAsia"/>
+        </w:rPr>
+        <w:t xml:space="preserve">파일을 실행시켜야 되기 때문에 </w:t>
+      </w:r>
+      <w:r>
+        <w:t>jdk</w:t>
+      </w:r>
+      <w:r>
+        <w:t>(</w:t>
+      </w:r>
+      <w:r>
+        <w:rPr>
+          <w:rFonts w:hint="eastAsia"/>
+        </w:rPr>
+        <w:t>j</w:t>
+      </w:r>
+      <w:r>
+        <w:t xml:space="preserve">ava development kit) </w:t>
+      </w:r>
+      <w:r>
+        <w:rPr>
+          <w:rFonts w:hint="eastAsia"/>
+        </w:rPr>
+        <w:t>필요</w:t>
+      </w:r>
+    </w:p>
+    <w:p>
+      <w:r>
+        <w:t xml:space="preserve">    </w:t>
+      </w:r>
       <w:r>
         <w:t xml:space="preserve"> </w:t>
       </w:r>
       <w:r>
-        <w:rPr>
-          <w:rFonts w:hint="eastAsia"/>
-        </w:rPr>
-        <w:t>파일로 변환</w:t>
+        <w:sym w:font="Wingdings" w:char="F0E0"/>
+      </w:r>
+      <w:r>
+        <w:t xml:space="preserve"> </w:t>
+      </w:r>
+      <w:r>
+        <w:rPr>
+          <w:rFonts w:hint="eastAsia"/>
+        </w:rPr>
+        <w:t>j</w:t>
+      </w:r>
+      <w:r>
+        <w:t xml:space="preserve">vm(java virtual machine) </w:t>
+      </w:r>
+      <w:r>
+        <w:rPr>
+          <w:rFonts w:hint="eastAsia"/>
+        </w:rPr>
+        <w:t xml:space="preserve">보다는 통합적인 </w:t>
+      </w:r>
+      <w:r>
+        <w:t>API</w:t>
+      </w:r>
+      <w:r>
+        <w:rPr>
+          <w:rFonts w:hint="eastAsia"/>
+        </w:rPr>
+        <w:t xml:space="preserve">가 있는 </w:t>
+      </w:r>
+      <w:r>
+        <w:t xml:space="preserve">jdk </w:t>
+      </w:r>
+      <w:r>
+        <w:rPr>
+          <w:rFonts w:hint="eastAsia"/>
+        </w:rPr>
+        <w:t>추천</w:t>
       </w:r>
     </w:p>
     <w:p>
@@ -1544,248 +2028,67 @@
         <w:t>-</w:t>
       </w:r>
       <w:r>
+        <w:t xml:space="preserve"> jar</w:t>
+      </w:r>
+      <w:r>
+        <w:rPr>
+          <w:rFonts w:hint="eastAsia"/>
+        </w:rPr>
+        <w:t xml:space="preserve">파일을 </w:t>
+      </w:r>
+      <w:r>
+        <w:t xml:space="preserve">jdk “11.0.8” </w:t>
+      </w:r>
+      <w:r>
+        <w:rPr>
+          <w:rFonts w:hint="eastAsia"/>
+        </w:rPr>
+        <w:t>버전</w:t>
+      </w:r>
+      <w:r>
+        <w:rPr>
+          <w:rFonts w:hint="eastAsia"/>
+        </w:rPr>
+        <w:t>으로 빌드하였으므로 j</w:t>
+      </w:r>
+      <w:r>
+        <w:t xml:space="preserve">dk 11.0.8 </w:t>
+      </w:r>
+      <w:r>
+        <w:rPr>
+          <w:rFonts w:hint="eastAsia"/>
+        </w:rPr>
+        <w:t>버전</w:t>
+      </w:r>
+      <w:r>
         <w:t xml:space="preserve"> </w:t>
       </w:r>
       <w:r>
-        <w:rPr>
-          <w:rFonts w:hint="eastAsia"/>
-        </w:rPr>
-        <w:t>파이썬 코드에서 명령어를 입력하여</w:t>
-      </w:r>
-      <w:r>
-        <w:t xml:space="preserve"> 자</w:t>
-      </w:r>
-      <w:r>
-        <w:rPr>
-          <w:rFonts w:hint="eastAsia"/>
-        </w:rPr>
-        <w:t>바j</w:t>
-      </w:r>
-      <w:r>
-        <w:t>ar</w:t>
-      </w:r>
-      <w:r>
-        <w:rPr>
-          <w:rFonts w:hint="eastAsia"/>
-        </w:rPr>
-        <w:t>파일을 실행시키는 방법을 사용</w:t>
-      </w:r>
-    </w:p>
-    <w:p>
-      <w:pPr>
-        <w:rPr>
-          <w:b/>
-          <w:bCs/>
-          <w:sz w:val="22"/>
-        </w:rPr>
-      </w:pPr>
-      <w:r>
-        <w:rPr>
-          <w:rFonts w:hint="eastAsia"/>
-          <w:b/>
-          <w:bCs/>
-          <w:sz w:val="22"/>
-        </w:rPr>
-        <w:t>설정</w:t>
-      </w:r>
-    </w:p>
-    <w:p>
-      <w:r>
-        <w:rPr>
-          <w:rFonts w:hint="eastAsia"/>
-        </w:rPr>
-        <w:t>-</w:t>
-      </w:r>
-      <w:r>
+        <w:t>이상</w:t>
+      </w:r>
+      <w:r>
+        <w:rPr>
+          <w:rFonts w:hint="eastAsia"/>
+        </w:rPr>
         <w:t xml:space="preserve"> </w:t>
       </w:r>
       <w:r>
-        <w:rPr>
-          <w:rFonts w:hint="eastAsia"/>
-        </w:rPr>
-        <w:t>p</w:t>
-      </w:r>
-      <w:r>
-        <w:t>ython</w:t>
-      </w:r>
-      <w:r>
-        <w:rPr>
-          <w:rFonts w:hint="eastAsia"/>
-        </w:rPr>
-        <w:t>에서 j</w:t>
-      </w:r>
-      <w:r>
-        <w:t xml:space="preserve">ar </w:t>
-      </w:r>
-      <w:r>
-        <w:rPr>
-          <w:rFonts w:hint="eastAsia"/>
-        </w:rPr>
-        <w:t xml:space="preserve">파일을 실행시켜야 되기 때문에 </w:t>
-      </w:r>
-      <w:proofErr w:type="spellStart"/>
-      <w:r>
-        <w:t>jdk</w:t>
-      </w:r>
-      <w:proofErr w:type="spellEnd"/>
-      <w:r>
-        <w:t>(</w:t>
-      </w:r>
-      <w:r>
-        <w:rPr>
-          <w:rFonts w:hint="eastAsia"/>
-        </w:rPr>
-        <w:t>j</w:t>
-      </w:r>
-      <w:r>
-        <w:t xml:space="preserve">ava development kit) </w:t>
-      </w:r>
-      <w:r>
-        <w:rPr>
-          <w:rFonts w:hint="eastAsia"/>
-        </w:rPr>
-        <w:t>필요</w:t>
-      </w:r>
-    </w:p>
-    <w:p>
-      <w:r>
-        <w:t xml:space="preserve">    -&gt; </w:t>
-      </w:r>
-      <w:proofErr w:type="spellStart"/>
-      <w:r>
-        <w:rPr>
-          <w:rFonts w:hint="eastAsia"/>
-        </w:rPr>
-        <w:t>j</w:t>
-      </w:r>
-      <w:r>
-        <w:t>vm</w:t>
-      </w:r>
-      <w:proofErr w:type="spellEnd"/>
-      <w:r>
-        <w:t xml:space="preserve">(java virtual machine) </w:t>
-      </w:r>
-      <w:r>
-        <w:rPr>
-          <w:rFonts w:hint="eastAsia"/>
-        </w:rPr>
-        <w:t xml:space="preserve">보다는 통합적인 </w:t>
-      </w:r>
-      <w:r>
-        <w:t>API</w:t>
-      </w:r>
-      <w:r>
-        <w:rPr>
-          <w:rFonts w:hint="eastAsia"/>
-        </w:rPr>
-        <w:t xml:space="preserve">가 있는 </w:t>
-      </w:r>
-      <w:proofErr w:type="spellStart"/>
-      <w:r>
-        <w:t>jdk</w:t>
-      </w:r>
-      <w:proofErr w:type="spellEnd"/>
-      <w:r>
+        <w:t>설치</w:t>
+      </w:r>
+      <w:r>
+        <w:rPr>
+          <w:rFonts w:hint="eastAsia"/>
+        </w:rPr>
         <w:t xml:space="preserve"> </w:t>
       </w:r>
       <w:r>
-        <w:rPr>
-          <w:rFonts w:hint="eastAsia"/>
-        </w:rPr>
-        <w:t>추천</w:t>
-      </w:r>
-    </w:p>
-    <w:p>
-      <w:r>
-        <w:rPr>
-          <w:rFonts w:hint="eastAsia"/>
-        </w:rPr>
-        <w:t>-</w:t>
-      </w:r>
-      <w:r>
-        <w:t xml:space="preserve"> jar</w:t>
-      </w:r>
-      <w:r>
-        <w:rPr>
-          <w:rFonts w:hint="eastAsia"/>
-        </w:rPr>
-        <w:t xml:space="preserve">파일을 </w:t>
-      </w:r>
-      <w:proofErr w:type="spellStart"/>
-      <w:r>
-        <w:t>jdk</w:t>
-      </w:r>
-      <w:proofErr w:type="spellEnd"/>
-      <w:r>
-        <w:t xml:space="preserve"> “11.0.8” </w:t>
-      </w:r>
-      <w:r>
-        <w:rPr>
-          <w:rFonts w:hint="eastAsia"/>
-        </w:rPr>
-        <w:t>버전</w:t>
-      </w:r>
-      <w:r>
-        <w:rPr>
-          <w:rFonts w:hint="eastAsia"/>
-        </w:rPr>
-        <w:t xml:space="preserve">으로 빌드하였으므로 </w:t>
-      </w:r>
-      <w:proofErr w:type="spellStart"/>
-      <w:r>
-        <w:rPr>
-          <w:rFonts w:hint="eastAsia"/>
-        </w:rPr>
-        <w:t>j</w:t>
-      </w:r>
-      <w:r>
-        <w:t>dk</w:t>
-      </w:r>
-      <w:proofErr w:type="spellEnd"/>
-      <w:r>
-        <w:t xml:space="preserve"> 11.0.8 </w:t>
-      </w:r>
-      <w:r>
-        <w:rPr>
-          <w:rFonts w:hint="eastAsia"/>
-        </w:rPr>
-        <w:t>버전</w:t>
-      </w:r>
-      <w:r>
-        <w:t xml:space="preserve"> </w:t>
-      </w:r>
-      <w:r>
-        <w:t>이상</w:t>
-      </w:r>
-      <w:r>
-        <w:rPr>
-          <w:rFonts w:hint="eastAsia"/>
-        </w:rPr>
-        <w:t xml:space="preserve"> </w:t>
-      </w:r>
-      <w:r>
-        <w:t>설치</w:t>
-      </w:r>
-      <w:r>
-        <w:rPr>
-          <w:rFonts w:hint="eastAsia"/>
-        </w:rPr>
-        <w:t xml:space="preserve"> </w:t>
-      </w:r>
-      <w:r>
         <w:t>요구</w:t>
       </w:r>
     </w:p>
     <w:p>
-      <w:proofErr w:type="spellStart"/>
-      <w:r>
-        <w:t>Jdk</w:t>
-      </w:r>
-      <w:proofErr w:type="spellEnd"/>
-      <w:r>
-        <w:t xml:space="preserve"> 11.0.8 </w:t>
-      </w:r>
-      <w:proofErr w:type="gramStart"/>
+      <w:r>
+        <w:t xml:space="preserve">Jdk 11.0.8 </w:t>
+      </w:r>
       <w:r>
         <w:rPr>
           <w:rFonts w:hint="eastAsia"/>
@@ -1793,11 +2096,7 @@
         <w:t>다운로드</w:t>
       </w:r>
       <w:r>
-        <w:t xml:space="preserve"> :</w:t>
-      </w:r>
-      <w:proofErr w:type="gramEnd"/>
-      <w:r>
-        <w:t xml:space="preserve"> </w:t>
+        <w:t xml:space="preserve"> : </w:t>
       </w:r>
       <w:hyperlink r:id="rId12" w:history="1">
         <w:r>
@@ -1809,15 +2108,9 @@
       </w:hyperlink>
     </w:p>
     <w:p>
-      <w:proofErr w:type="spellStart"/>
-      <w:r>
-        <w:t>Jdk</w:t>
-      </w:r>
-      <w:proofErr w:type="spellEnd"/>
-      <w:r>
-        <w:t xml:space="preserve"> </w:t>
-      </w:r>
-      <w:proofErr w:type="gramStart"/>
+      <w:r>
+        <w:t xml:space="preserve">Jdk </w:t>
+      </w:r>
       <w:r>
         <w:rPr>
           <w:rFonts w:hint="eastAsia"/>
@@ -1825,11 +2118,7 @@
         <w:t xml:space="preserve">환경설정 </w:t>
       </w:r>
       <w:r>
-        <w:t>:</w:t>
-      </w:r>
-      <w:proofErr w:type="gramEnd"/>
-      <w:r>
-        <w:t xml:space="preserve"> </w:t>
+        <w:t xml:space="preserve">: </w:t>
       </w:r>
       <w:hyperlink r:id="rId13" w:history="1">
         <w:r>
@@ -1845,19 +2134,11 @@
         <w:rPr>
           <w:rFonts w:hint="eastAsia"/>
         </w:rPr>
-        <w:t>(</w:t>
-      </w:r>
-      <w:proofErr w:type="spellStart"/>
-      <w:r>
-        <w:rPr>
-          <w:rFonts w:hint="eastAsia"/>
-        </w:rPr>
-        <w:t>jd</w:t>
+        <w:t>(jd</w:t>
       </w:r>
       <w:r>
         <w:t>k</w:t>
       </w:r>
-      <w:proofErr w:type="spellEnd"/>
       <w:r>
         <w:rPr>
           <w:rFonts w:hint="eastAsia"/>
@@ -1909,21 +2190,7 @@
         <w:rPr>
           <w:szCs w:val="20"/>
         </w:rPr>
-        <w:t>“convert_2_hwpwordpdf/</w:t>
-      </w:r>
-      <w:proofErr w:type="spellStart"/>
-      <w:r>
-        <w:rPr>
-          <w:szCs w:val="20"/>
-        </w:rPr>
-        <w:t>test_hwp</w:t>
-      </w:r>
-      <w:proofErr w:type="spellEnd"/>
-      <w:r>
-        <w:rPr>
-          <w:szCs w:val="20"/>
-        </w:rPr>
-        <w:t>”</w:t>
+        <w:t>“convert_2_hwpwordpdf/test_hwp”</w:t>
       </w:r>
       <w:r>
         <w:rPr>
@@ -2002,23 +2269,7 @@
           <w:rFonts w:hint="eastAsia"/>
           <w:szCs w:val="20"/>
         </w:rPr>
-        <w:t xml:space="preserve">버튼 </w:t>
-      </w:r>
-      <w:proofErr w:type="spellStart"/>
-      <w:r>
-        <w:rPr>
-          <w:rFonts w:hint="eastAsia"/>
-          <w:szCs w:val="20"/>
-        </w:rPr>
-        <w:t>클릭후</w:t>
-      </w:r>
-      <w:proofErr w:type="spellEnd"/>
-      <w:r>
-        <w:rPr>
-          <w:rFonts w:hint="eastAsia"/>
-          <w:szCs w:val="20"/>
-        </w:rPr>
-        <w:t xml:space="preserve"> </w:t>
+        <w:t xml:space="preserve">버튼 클릭후 </w:t>
       </w:r>
       <w:r>
         <w:rPr>
@@ -2116,21 +2367,7 @@
         <w:rPr>
           <w:szCs w:val="20"/>
         </w:rPr>
-        <w:t xml:space="preserve">ex. </w:t>
-      </w:r>
-      <w:proofErr w:type="spellStart"/>
-      <w:r>
-        <w:rPr>
-          <w:szCs w:val="20"/>
-        </w:rPr>
-        <w:t>testexample.hwp</w:t>
-      </w:r>
-      <w:proofErr w:type="spellEnd"/>
-      <w:r>
-        <w:rPr>
-          <w:szCs w:val="20"/>
-        </w:rPr>
-        <w:t>)</w:t>
+        <w:t>ex. testexample.hwp)</w:t>
       </w:r>
     </w:p>
     <w:p>
@@ -2150,6 +2387,7 @@
           <w:rFonts w:hint="eastAsia"/>
           <w:szCs w:val="20"/>
         </w:rPr>
+        <w:lastRenderedPageBreak/>
         <w:t>변환된 결과확인</w:t>
       </w:r>
     </w:p>
@@ -2175,7 +2413,6 @@
     <w:p>
       <w:pPr>
         <w:rPr>
-          <w:rFonts w:hint="eastAsia"/>
           <w:b/>
           <w:bCs/>
           <w:sz w:val="22"/>
@@ -2197,39 +2434,8 @@
           <w:bCs/>
           <w:szCs w:val="20"/>
         </w:rPr>
-        <w:t xml:space="preserve">터미널창에서 </w:t>
-      </w:r>
-      <w:proofErr w:type="spellStart"/>
-      <w:r>
-        <w:rPr>
-          <w:rFonts w:hint="eastAsia"/>
-          <w:b/>
-          <w:bCs/>
-          <w:szCs w:val="20"/>
-        </w:rPr>
-        <w:t>실행할때에는</w:t>
-      </w:r>
-      <w:proofErr w:type="spellEnd"/>
-      <w:r>
-        <w:rPr>
-          <w:rFonts w:hint="eastAsia"/>
-          <w:b/>
-          <w:bCs/>
-          <w:szCs w:val="20"/>
-        </w:rPr>
-        <w:t xml:space="preserve"> 소스코드에 가장 상위위치에서 </w:t>
-      </w:r>
-      <w:proofErr w:type="spellStart"/>
-      <w:r>
-        <w:rPr>
-          <w:rFonts w:hint="eastAsia"/>
-          <w:b/>
-          <w:bCs/>
-          <w:szCs w:val="20"/>
-        </w:rPr>
-        <w:t>실행시켜야함</w:t>
-      </w:r>
-      <w:proofErr w:type="spellEnd"/>
+        <w:t>터미널창에서 실행할때에는 소스코드에 가장 상위위치에서 실행시켜야함</w:t>
+      </w:r>
       <w:r>
         <w:rPr>
           <w:b/>
@@ -2242,7 +2448,6 @@
     <w:p>
       <w:pPr>
         <w:rPr>
-          <w:rFonts w:hint="eastAsia"/>
           <w:szCs w:val="20"/>
         </w:rPr>
       </w:pPr>
@@ -2263,6 +2468,61 @@
         <w:rPr>
           <w:szCs w:val="20"/>
         </w:rPr>
+        <w:t>“convert_2_hwpwordpdf/test_hwp”</w:t>
+      </w:r>
+      <w:r>
+        <w:rPr>
+          <w:szCs w:val="20"/>
+        </w:rPr>
+        <w:t xml:space="preserve"> </w:t>
+      </w:r>
+      <w:r>
+        <w:rPr>
+          <w:rFonts w:hint="eastAsia"/>
+          <w:szCs w:val="20"/>
+        </w:rPr>
+        <w:t>(이 경로에 입력한 텍스트파일이 없을시 오류발생</w:t>
+      </w:r>
+      <w:r>
+        <w:rPr>
+          <w:szCs w:val="20"/>
+        </w:rPr>
+        <w:t>)</w:t>
+      </w:r>
+    </w:p>
+    <w:p>
+      <w:pPr>
+        <w:rPr>
+          <w:szCs w:val="20"/>
+        </w:rPr>
+      </w:pPr>
+      <w:r>
+        <w:rPr>
+          <w:b/>
+          <w:bCs/>
+          <w:sz w:val="22"/>
+        </w:rPr>
+        <w:t>-</w:t>
+      </w:r>
+      <w:r>
+        <w:rPr>
+          <w:rFonts w:hint="eastAsia"/>
+          <w:szCs w:val="20"/>
+        </w:rPr>
+        <w:t>결과로 나올 한글파일도</w:t>
+      </w:r>
+      <w:r>
+        <w:rPr>
+          <w:b/>
+          <w:bCs/>
+          <w:sz w:val="22"/>
+        </w:rPr>
+        <w:t xml:space="preserve"> </w:t>
+      </w:r>
+      <w:r>
+        <w:rPr>
+          <w:szCs w:val="20"/>
+        </w:rPr>
         <w:t>“</w:t>
       </w:r>
       <w:r>
@@ -2277,14 +2537,12 @@
         </w:rPr>
         <w:t>/</w:t>
       </w:r>
-      <w:proofErr w:type="spellStart"/>
       <w:r>
         <w:rPr>
           <w:szCs w:val="20"/>
         </w:rPr>
         <w:t>test_hwp</w:t>
       </w:r>
-      <w:proofErr w:type="spellEnd"/>
       <w:r>
         <w:rPr>
           <w:szCs w:val="20"/>
@@ -2293,74 +2551,26 @@
       </w:r>
       <w:r>
         <w:rPr>
-          <w:szCs w:val="20"/>
-        </w:rPr>
-        <w:t xml:space="preserve"> </w:t>
-      </w:r>
-      <w:r>
-        <w:rPr>
-          <w:rFonts w:hint="eastAsia"/>
-          <w:szCs w:val="20"/>
-        </w:rPr>
-        <w:t xml:space="preserve">(이 경로에 입력한 텍스트파일이 </w:t>
-      </w:r>
-      <w:proofErr w:type="spellStart"/>
-      <w:r>
-        <w:rPr>
-          <w:rFonts w:hint="eastAsia"/>
-          <w:szCs w:val="20"/>
-        </w:rPr>
-        <w:t>없을시</w:t>
-      </w:r>
-      <w:proofErr w:type="spellEnd"/>
-      <w:r>
-        <w:rPr>
-          <w:rFonts w:hint="eastAsia"/>
-          <w:szCs w:val="20"/>
-        </w:rPr>
-        <w:t xml:space="preserve"> 오류발생</w:t>
-      </w:r>
-      <w:r>
-        <w:rPr>
-          <w:szCs w:val="20"/>
-        </w:rPr>
-        <w:t>)</w:t>
-      </w:r>
-    </w:p>
-    <w:p>
-      <w:pPr>
-        <w:rPr>
-          <w:szCs w:val="20"/>
-        </w:rPr>
-      </w:pPr>
-      <w:r>
-        <w:rPr>
+          <w:rFonts w:hint="eastAsia"/>
+          <w:szCs w:val="20"/>
+        </w:rPr>
+        <w:t>에 위치</w:t>
+      </w:r>
+    </w:p>
+    <w:p>
+      <w:pPr>
+        <w:rPr>
+          <w:rFonts w:hint="eastAsia"/>
           <w:b/>
           <w:bCs/>
           <w:sz w:val="22"/>
         </w:rPr>
-        <w:t>-</w:t>
-      </w:r>
-      <w:r>
-        <w:rPr>
-          <w:rFonts w:hint="eastAsia"/>
-          <w:szCs w:val="20"/>
-        </w:rPr>
-        <w:t>결과로 나올 한글파일도</w:t>
-      </w:r>
-      <w:r>
-        <w:rPr>
-          <w:b/>
-          <w:bCs/>
-          <w:sz w:val="22"/>
-        </w:rPr>
-        <w:t xml:space="preserve"> </w:t>
-      </w:r>
-      <w:r>
-        <w:rPr>
-          <w:szCs w:val="20"/>
-        </w:rPr>
-        <w:t>“</w:t>
+      </w:pPr>
+      <w:r>
+        <w:rPr>
+          <w:szCs w:val="20"/>
+        </w:rPr>
+        <w:t>-“</w:t>
       </w:r>
       <w:r>
         <w:rPr>
@@ -2374,80 +2584,17 @@
         </w:rPr>
         <w:t>/</w:t>
       </w:r>
-      <w:proofErr w:type="spellStart"/>
       <w:r>
         <w:rPr>
           <w:szCs w:val="20"/>
         </w:rPr>
         <w:t>test_hwp</w:t>
       </w:r>
-      <w:proofErr w:type="spellEnd"/>
-      <w:r>
-        <w:rPr>
-          <w:szCs w:val="20"/>
-        </w:rPr>
-        <w:t>”</w:t>
-      </w:r>
-      <w:r>
-        <w:rPr>
-          <w:rFonts w:hint="eastAsia"/>
-          <w:szCs w:val="20"/>
-        </w:rPr>
-        <w:t>에 위치</w:t>
-      </w:r>
-    </w:p>
-    <w:p>
-      <w:pPr>
-        <w:rPr>
-          <w:rFonts w:hint="eastAsia"/>
-          <w:b/>
-          <w:bCs/>
-          <w:sz w:val="22"/>
-        </w:rPr>
-      </w:pPr>
-      <w:r>
-        <w:rPr>
-          <w:szCs w:val="20"/>
-        </w:rPr>
-        <w:t>-</w:t>
-      </w:r>
-      <w:r>
-        <w:rPr>
-          <w:szCs w:val="20"/>
-        </w:rPr>
-        <w:t>“</w:t>
-      </w:r>
-      <w:r>
-        <w:rPr>
-          <w:szCs w:val="20"/>
-        </w:rPr>
-        <w:t>convert_2_hwpwordpdf</w:t>
-      </w:r>
-      <w:r>
-        <w:rPr>
-          <w:szCs w:val="20"/>
-        </w:rPr>
-        <w:t>/</w:t>
-      </w:r>
-      <w:proofErr w:type="spellStart"/>
-      <w:r>
-        <w:rPr>
-          <w:szCs w:val="20"/>
-        </w:rPr>
-        <w:t>test_hwp</w:t>
-      </w:r>
-      <w:proofErr w:type="spellEnd"/>
-      <w:r>
-        <w:rPr>
-          <w:szCs w:val="20"/>
-        </w:rPr>
-        <w:t>”</w:t>
-      </w:r>
-      <w:r>
-        <w:rPr>
-          <w:szCs w:val="20"/>
-        </w:rPr>
-        <w:t xml:space="preserve"> </w:t>
+      <w:r>
+        <w:rPr>
+          <w:szCs w:val="20"/>
+        </w:rPr>
+        <w:t xml:space="preserve">” </w:t>
       </w:r>
       <w:r>
         <w:rPr>
@@ -2456,74 +2603,18 @@
         </w:rPr>
         <w:t xml:space="preserve">이 주소에 있는 </w:t>
       </w:r>
-      <w:proofErr w:type="spellStart"/>
-      <w:r>
-        <w:rPr>
-          <w:szCs w:val="20"/>
-        </w:rPr>
-        <w:t>empty.hwp</w:t>
-      </w:r>
-      <w:proofErr w:type="spellEnd"/>
-      <w:r>
-        <w:rPr>
-          <w:szCs w:val="20"/>
-        </w:rPr>
-        <w:t xml:space="preserve"> </w:t>
-      </w:r>
-      <w:r>
-        <w:rPr>
-          <w:rFonts w:hint="eastAsia"/>
-          <w:szCs w:val="20"/>
-        </w:rPr>
-        <w:t xml:space="preserve">파일은 </w:t>
-      </w:r>
-      <w:proofErr w:type="spellStart"/>
-      <w:r>
-        <w:rPr>
-          <w:rFonts w:hint="eastAsia"/>
-          <w:szCs w:val="20"/>
-        </w:rPr>
-        <w:t>소스파일이므로</w:t>
-      </w:r>
-      <w:proofErr w:type="spellEnd"/>
-      <w:r>
-        <w:rPr>
-          <w:rFonts w:hint="eastAsia"/>
-          <w:szCs w:val="20"/>
-        </w:rPr>
-        <w:t xml:space="preserve"> </w:t>
-      </w:r>
-      <w:proofErr w:type="spellStart"/>
-      <w:r>
-        <w:rPr>
-          <w:rFonts w:hint="eastAsia"/>
-          <w:szCs w:val="20"/>
-        </w:rPr>
-        <w:t>삭제시</w:t>
-      </w:r>
-      <w:proofErr w:type="spellEnd"/>
-      <w:r>
-        <w:rPr>
-          <w:rFonts w:hint="eastAsia"/>
-          <w:szCs w:val="20"/>
-        </w:rPr>
-        <w:t xml:space="preserve"> 프로그램 동작이 </w:t>
-      </w:r>
-      <w:proofErr w:type="spellStart"/>
-      <w:r>
-        <w:rPr>
-          <w:rFonts w:hint="eastAsia"/>
-          <w:szCs w:val="20"/>
-        </w:rPr>
-        <w:t>안될수</w:t>
-      </w:r>
-      <w:proofErr w:type="spellEnd"/>
-      <w:r>
-        <w:rPr>
-          <w:rFonts w:hint="eastAsia"/>
-          <w:szCs w:val="20"/>
-        </w:rPr>
-        <w:t xml:space="preserve"> 있음</w:t>
+      <w:r>
+        <w:rPr>
+          <w:szCs w:val="20"/>
+        </w:rPr>
+        <w:t xml:space="preserve">empty.hwp </w:t>
+      </w:r>
+      <w:r>
+        <w:rPr>
+          <w:rFonts w:hint="eastAsia"/>
+          <w:szCs w:val="20"/>
+        </w:rPr>
+        <w:t>파일은 소스파일이므로 삭제시 프로그램 동작이 안될수 있음</w:t>
       </w:r>
       <w:r>
         <w:rPr>
@@ -2531,25 +2622,6 @@
         </w:rPr>
         <w:t>.</w:t>
       </w:r>
-    </w:p>
-    <w:p>
-      <w:pPr>
-        <w:rPr>
-          <w:b/>
-          <w:bCs/>
-          <w:sz w:val="22"/>
-        </w:rPr>
-      </w:pPr>
-    </w:p>
-    <w:p>
-      <w:pPr>
-        <w:pBdr>
-          <w:bottom w:val="double" w:sz="6" w:space="2" w:color="auto"/>
-        </w:pBdr>
-        <w:tabs>
-          <w:tab w:val="right" w:pos="9026"/>
-        </w:tabs>
-      </w:pPr>
     </w:p>
     <w:p>
       <w:pPr>
@@ -2560,16 +2632,16 @@
           <w:szCs w:val="24"/>
         </w:rPr>
       </w:pPr>
-      <w:r>
-        <w:rPr>
-          <w:rFonts w:hint="eastAsia"/>
+    </w:p>
+    <w:p>
+      <w:pPr>
+        <w:rPr>
           <w:b/>
           <w:bCs/>
           <w:sz w:val="24"/>
           <w:szCs w:val="24"/>
         </w:rPr>
-        <w:t>&lt;</w:t>
-      </w:r>
+      </w:pPr>
       <w:r>
         <w:rPr>
           <w:rFonts w:hint="eastAsia"/>
@@ -2578,7 +2650,7 @@
           <w:sz w:val="24"/>
           <w:szCs w:val="24"/>
         </w:rPr>
-        <w:t>워드</w:t>
+        <w:t>&lt;</w:t>
       </w:r>
       <w:r>
         <w:rPr>
@@ -2588,7 +2660,7 @@
           <w:sz w:val="24"/>
           <w:szCs w:val="24"/>
         </w:rPr>
-        <w:t xml:space="preserve"> 변환</w:t>
+        <w:t>워드</w:t>
       </w:r>
       <w:r>
         <w:rPr>
@@ -2598,28 +2670,27 @@
           <w:sz w:val="24"/>
           <w:szCs w:val="24"/>
         </w:rPr>
-        <w:t xml:space="preserve"> </w:t>
-      </w:r>
-      <w:r>
-        <w:rPr>
+        <w:t xml:space="preserve"> 변환</w:t>
+      </w:r>
+      <w:r>
+        <w:rPr>
+          <w:rFonts w:hint="eastAsia"/>
           <w:b/>
           <w:bCs/>
           <w:sz w:val="24"/>
           <w:szCs w:val="24"/>
         </w:rPr>
-        <w:t xml:space="preserve">&amp; pdf </w:t>
-      </w:r>
-      <w:r>
-        <w:rPr>
-          <w:rFonts w:hint="eastAsia"/>
+        <w:t xml:space="preserve"> </w:t>
+      </w:r>
+      <w:r>
+        <w:rPr>
           <w:b/>
           <w:bCs/>
           <w:sz w:val="24"/>
           <w:szCs w:val="24"/>
         </w:rPr>
-        <w:t>변환</w:t>
-      </w:r>
-      <w:proofErr w:type="gramStart"/>
+        <w:t xml:space="preserve">&amp; pdf </w:t>
+      </w:r>
       <w:r>
         <w:rPr>
           <w:rFonts w:hint="eastAsia"/>
@@ -2628,18 +2699,18 @@
           <w:sz w:val="24"/>
           <w:szCs w:val="24"/>
         </w:rPr>
-        <w:t>&gt;</w:t>
-      </w:r>
-      <w:r>
-        <w:rPr>
+        <w:t>변환</w:t>
+      </w:r>
+      <w:r>
+        <w:rPr>
+          <w:rFonts w:hint="eastAsia"/>
           <w:b/>
           <w:bCs/>
           <w:sz w:val="24"/>
           <w:szCs w:val="24"/>
         </w:rPr>
-        <w:t xml:space="preserve">  (</w:t>
-      </w:r>
-      <w:proofErr w:type="gramEnd"/>
+        <w:t>&gt;</w:t>
+      </w:r>
       <w:r>
         <w:rPr>
           <w:b/>
@@ -2647,7 +2718,7 @@
           <w:sz w:val="24"/>
           <w:szCs w:val="24"/>
         </w:rPr>
-        <w:t>txt_to_word.py)</w:t>
+        <w:t xml:space="preserve">  (txt_to_word.py)</w:t>
       </w:r>
     </w:p>
     <w:p>
@@ -2724,11 +2795,6 @@
       </w:r>
     </w:p>
     <w:p>
-      <w:pPr>
-        <w:rPr>
-          <w:rFonts w:hint="eastAsia"/>
-        </w:rPr>
-      </w:pPr>
       <w:r>
         <w:t>- python</w:t>
       </w:r>
@@ -2810,54 +2876,31 @@
         <w:rPr>
           <w:rFonts w:hint="eastAsia"/>
         </w:rPr>
+        <w:t xml:space="preserve"> 필요</w:t>
+      </w:r>
+      <w:r>
+        <w:rPr>
+          <w:rFonts w:hint="eastAsia"/>
+        </w:rPr>
+        <w:t>(이미 있을수 있음</w:t>
+      </w:r>
+      <w:r>
+        <w:t>)</w:t>
+      </w:r>
+    </w:p>
+    <w:p>
+      <w:r>
+        <w:t xml:space="preserve">   </w:t>
+      </w:r>
+      <w:r>
         <w:t xml:space="preserve"> </w:t>
       </w:r>
-      <w:proofErr w:type="gramStart"/>
-      <w:r>
-        <w:rPr>
-          <w:rFonts w:hint="eastAsia"/>
-        </w:rPr>
-        <w:t>필요</w:t>
-      </w:r>
-      <w:r>
-        <w:rPr>
-          <w:rFonts w:hint="eastAsia"/>
-        </w:rPr>
-        <w:t>(</w:t>
-      </w:r>
-      <w:proofErr w:type="gramEnd"/>
-      <w:r>
-        <w:rPr>
-          <w:rFonts w:hint="eastAsia"/>
-        </w:rPr>
-        <w:t xml:space="preserve">이미 </w:t>
-      </w:r>
-      <w:proofErr w:type="spellStart"/>
-      <w:r>
-        <w:rPr>
-          <w:rFonts w:hint="eastAsia"/>
-        </w:rPr>
-        <w:t>있을수</w:t>
-      </w:r>
-      <w:proofErr w:type="spellEnd"/>
-      <w:r>
-        <w:rPr>
-          <w:rFonts w:hint="eastAsia"/>
-        </w:rPr>
-        <w:t xml:space="preserve"> 있음</w:t>
-      </w:r>
-      <w:r>
-        <w:t>)</w:t>
-      </w:r>
-    </w:p>
-    <w:p>
-      <w:r>
-        <w:t xml:space="preserve">   -&gt;</w:t>
+      <w:r>
+        <w:sym w:font="Wingdings" w:char="F0E0"/>
       </w:r>
       <w:r>
         <w:t xml:space="preserve">Pip </w:t>
       </w:r>
-      <w:proofErr w:type="gramStart"/>
       <w:r>
         <w:rPr>
           <w:rFonts w:hint="eastAsia"/>
@@ -2865,11 +2908,7 @@
         <w:t>설치방법</w:t>
       </w:r>
       <w:r>
-        <w:t xml:space="preserve"> :</w:t>
-      </w:r>
-      <w:proofErr w:type="gramEnd"/>
-      <w:r>
-        <w:t xml:space="preserve"> </w:t>
+        <w:t xml:space="preserve"> : </w:t>
       </w:r>
       <w:hyperlink r:id="rId14" w:history="1">
         <w:r>
@@ -2905,7 +2944,13 @@
     </w:p>
     <w:p>
       <w:r>
-        <w:t xml:space="preserve">   -&gt;</w:t>
+        <w:t xml:space="preserve">   </w:t>
+      </w:r>
+      <w:r>
+        <w:t xml:space="preserve"> </w:t>
+      </w:r>
+      <w:r>
+        <w:sym w:font="Wingdings" w:char="F0E0"/>
       </w:r>
       <w:r>
         <w:rPr>
@@ -2920,21 +2965,7 @@
         <w:rPr>
           <w:rFonts w:hint="eastAsia"/>
         </w:rPr>
-        <w:t xml:space="preserve">버튼 </w:t>
-      </w:r>
-      <w:proofErr w:type="spellStart"/>
-      <w:r>
-        <w:rPr>
-          <w:rFonts w:hint="eastAsia"/>
-        </w:rPr>
-        <w:t>클릭후</w:t>
-      </w:r>
-      <w:proofErr w:type="spellEnd"/>
-      <w:r>
-        <w:rPr>
-          <w:rFonts w:hint="eastAsia"/>
-        </w:rPr>
-        <w:t xml:space="preserve"> 터미널 창에 </w:t>
+        <w:t xml:space="preserve">버튼 클릭후 터미널 창에 </w:t>
       </w:r>
       <w:r>
         <w:t xml:space="preserve">“pip install python-docx” </w:t>
@@ -2948,39 +2979,33 @@
     </w:p>
     <w:p>
       <w:r>
-        <w:t>3</w:t>
-      </w:r>
-      <w:r>
-        <w:t xml:space="preserve">. python </w:t>
-      </w:r>
-      <w:r>
-        <w:rPr>
-          <w:rFonts w:hint="eastAsia"/>
-        </w:rPr>
-        <w:t xml:space="preserve">라이브러리 </w:t>
-      </w:r>
-      <w:r>
-        <w:rPr>
-          <w:rFonts w:hint="eastAsia"/>
-        </w:rPr>
-        <w:t>do</w:t>
-      </w:r>
-      <w:r>
-        <w:t>cx2pdf</w:t>
+        <w:t xml:space="preserve">3. python </w:t>
+      </w:r>
+      <w:r>
+        <w:rPr>
+          <w:rFonts w:hint="eastAsia"/>
+        </w:rPr>
+        <w:t>라이브러리 do</w:t>
+      </w:r>
+      <w:r>
+        <w:t xml:space="preserve">cx2pdf </w:t>
+      </w:r>
+      <w:r>
+        <w:rPr>
+          <w:rFonts w:hint="eastAsia"/>
+        </w:rPr>
+        <w:t>설치</w:t>
+      </w:r>
+    </w:p>
+    <w:p>
+      <w:r>
+        <w:t xml:space="preserve">   </w:t>
       </w:r>
       <w:r>
         <w:t xml:space="preserve"> </w:t>
       </w:r>
       <w:r>
-        <w:rPr>
-          <w:rFonts w:hint="eastAsia"/>
-        </w:rPr>
-        <w:t>설치</w:t>
-      </w:r>
-    </w:p>
-    <w:p>
-      <w:r>
-        <w:t xml:space="preserve">   -&gt;</w:t>
+        <w:sym w:font="Wingdings" w:char="F0E0"/>
       </w:r>
       <w:r>
         <w:rPr>
@@ -2995,30 +3020,10 @@
         <w:rPr>
           <w:rFonts w:hint="eastAsia"/>
         </w:rPr>
-        <w:t xml:space="preserve">버튼 </w:t>
-      </w:r>
-      <w:proofErr w:type="spellStart"/>
-      <w:r>
-        <w:rPr>
-          <w:rFonts w:hint="eastAsia"/>
-        </w:rPr>
-        <w:t>클릭후</w:t>
-      </w:r>
-      <w:proofErr w:type="spellEnd"/>
-      <w:r>
-        <w:rPr>
-          <w:rFonts w:hint="eastAsia"/>
-        </w:rPr>
-        <w:t xml:space="preserve"> 터미널 창에 </w:t>
-      </w:r>
-      <w:r>
-        <w:t xml:space="preserve">“pip install </w:t>
-      </w:r>
-      <w:r>
-        <w:t>docx2pdf</w:t>
-      </w:r>
-      <w:r>
-        <w:t xml:space="preserve">” </w:t>
+        <w:t xml:space="preserve">버튼 클릭후 터미널 창에 </w:t>
+      </w:r>
+      <w:r>
+        <w:t xml:space="preserve">“pip install docx2pdf” </w:t>
       </w:r>
       <w:r>
         <w:rPr>
@@ -3030,7 +3035,6 @@
     <w:p>
       <w:pPr>
         <w:rPr>
-          <w:rFonts w:hint="eastAsia"/>
           <w:b/>
           <w:bCs/>
           <w:sz w:val="22"/>
@@ -3082,21 +3086,7 @@
           <w:rFonts w:hint="eastAsia"/>
           <w:szCs w:val="20"/>
         </w:rPr>
-        <w:t>경로</w:t>
-      </w:r>
-      <w:r>
-        <w:rPr>
-          <w:rFonts w:hint="eastAsia"/>
-          <w:szCs w:val="20"/>
-        </w:rPr>
-        <w:t>에 생성</w:t>
-      </w:r>
-      <w:r>
-        <w:rPr>
-          <w:rFonts w:hint="eastAsia"/>
-          <w:szCs w:val="20"/>
-        </w:rPr>
-        <w:t>(</w:t>
+        <w:t>경로에 생성(</w:t>
       </w:r>
       <w:r>
         <w:rPr>
@@ -3148,23 +3138,7 @@
           <w:rFonts w:hint="eastAsia"/>
           <w:szCs w:val="20"/>
         </w:rPr>
-        <w:t xml:space="preserve">버튼 </w:t>
-      </w:r>
-      <w:proofErr w:type="spellStart"/>
-      <w:r>
-        <w:rPr>
-          <w:rFonts w:hint="eastAsia"/>
-          <w:szCs w:val="20"/>
-        </w:rPr>
-        <w:t>클릭후</w:t>
-      </w:r>
-      <w:proofErr w:type="spellEnd"/>
-      <w:r>
-        <w:rPr>
-          <w:rFonts w:hint="eastAsia"/>
-          <w:szCs w:val="20"/>
-        </w:rPr>
-        <w:t xml:space="preserve"> 터미널창에 </w:t>
+        <w:t xml:space="preserve">버튼 클릭후 터미널창에 </w:t>
       </w:r>
       <w:r>
         <w:rPr>
@@ -3201,7 +3175,6 @@
         </w:numPr>
         <w:ind w:leftChars="0"/>
         <w:rPr>
-          <w:rFonts w:hint="eastAsia"/>
           <w:szCs w:val="20"/>
         </w:rPr>
       </w:pPr>
@@ -3269,23 +3242,7 @@
           <w:rFonts w:hint="eastAsia"/>
           <w:szCs w:val="20"/>
         </w:rPr>
-        <w:t xml:space="preserve">(결과파일의 이름은 </w:t>
-      </w:r>
-      <w:proofErr w:type="spellStart"/>
-      <w:r>
-        <w:rPr>
-          <w:rFonts w:hint="eastAsia"/>
-          <w:szCs w:val="20"/>
-        </w:rPr>
-        <w:t>원본텍스트파일에서</w:t>
-      </w:r>
-      <w:proofErr w:type="spellEnd"/>
-      <w:r>
-        <w:rPr>
-          <w:rFonts w:hint="eastAsia"/>
-          <w:szCs w:val="20"/>
-        </w:rPr>
-        <w:t xml:space="preserve"> 확장자를 제외한 이름과 같음</w:t>
+        <w:t>(결과파일의 이름은 원본텍스트파일에서 확장자를 제외한 이름과 같음</w:t>
       </w:r>
       <w:r>
         <w:rPr>
@@ -3310,13 +3267,13 @@
           <w:sz w:val="22"/>
           <w:highlight w:val="yellow"/>
         </w:rPr>
+        <w:lastRenderedPageBreak/>
         <w:t>주의사항</w:t>
       </w:r>
     </w:p>
     <w:p>
       <w:pPr>
         <w:rPr>
-          <w:rFonts w:hint="eastAsia"/>
           <w:b/>
           <w:bCs/>
           <w:szCs w:val="20"/>
@@ -3330,37 +3287,15 @@
         </w:rPr>
         <w:t>-</w:t>
       </w:r>
-      <w:proofErr w:type="spellStart"/>
-      <w:r>
-        <w:rPr>
-          <w:rFonts w:hint="eastAsia"/>
-          <w:b/>
-          <w:bCs/>
-          <w:szCs w:val="20"/>
-        </w:rPr>
-        <w:t>실행할때에는</w:t>
-      </w:r>
-      <w:proofErr w:type="spellEnd"/>
-      <w:r>
-        <w:rPr>
-          <w:rFonts w:hint="eastAsia"/>
-          <w:b/>
-          <w:bCs/>
-          <w:szCs w:val="20"/>
-        </w:rPr>
-        <w:t xml:space="preserve"> 소스코드에 가장 상위위치에서 </w:t>
-      </w:r>
-      <w:proofErr w:type="spellStart"/>
-      <w:r>
-        <w:rPr>
-          <w:rFonts w:hint="eastAsia"/>
-          <w:b/>
-          <w:bCs/>
-          <w:szCs w:val="20"/>
-        </w:rPr>
-        <w:t>실행시켜야함</w:t>
-      </w:r>
-      <w:proofErr w:type="spellEnd"/>
+      <w:r>
+        <w:rPr>
+          <w:rFonts w:hint="eastAsia"/>
+          <w:b/>
+          <w:bCs/>
+          <w:szCs w:val="20"/>
+        </w:rPr>
+        <w:t>실행할때에는 소스코드에 가장 상위위치에서 실행시켜야함</w:t>
+      </w:r>
       <w:r>
         <w:rPr>
           <w:b/>
@@ -3373,7 +3308,6 @@
     <w:p>
       <w:pPr>
         <w:rPr>
-          <w:rFonts w:hint="eastAsia"/>
           <w:szCs w:val="20"/>
         </w:rPr>
       </w:pPr>
@@ -3408,23 +3342,7 @@
           <w:rFonts w:hint="eastAsia"/>
           <w:szCs w:val="20"/>
         </w:rPr>
-        <w:t xml:space="preserve">(이 경로에 입력한 텍스트파일이 </w:t>
-      </w:r>
-      <w:proofErr w:type="spellStart"/>
-      <w:r>
-        <w:rPr>
-          <w:rFonts w:hint="eastAsia"/>
-          <w:szCs w:val="20"/>
-        </w:rPr>
-        <w:t>없을시</w:t>
-      </w:r>
-      <w:proofErr w:type="spellEnd"/>
-      <w:r>
-        <w:rPr>
-          <w:rFonts w:hint="eastAsia"/>
-          <w:szCs w:val="20"/>
-        </w:rPr>
-        <w:t xml:space="preserve"> 오류발생</w:t>
+        <w:t>(이 경로에 입력한 텍스트파일이 없을시 오류발생</w:t>
       </w:r>
       <w:r>
         <w:rPr>
@@ -3479,7 +3397,6 @@
     <w:p>
       <w:pPr>
         <w:rPr>
-          <w:rFonts w:hint="eastAsia"/>
           <w:b/>
           <w:bCs/>
           <w:sz w:val="22"/>
@@ -3515,55 +3432,7 @@
           <w:rFonts w:hint="eastAsia"/>
           <w:szCs w:val="20"/>
         </w:rPr>
-        <w:t xml:space="preserve">파일은 </w:t>
-      </w:r>
-      <w:proofErr w:type="spellStart"/>
-      <w:r>
-        <w:rPr>
-          <w:rFonts w:hint="eastAsia"/>
-          <w:szCs w:val="20"/>
-        </w:rPr>
-        <w:t>소스파일이므로</w:t>
-      </w:r>
-      <w:proofErr w:type="spellEnd"/>
-      <w:r>
-        <w:rPr>
-          <w:rFonts w:hint="eastAsia"/>
-          <w:szCs w:val="20"/>
-        </w:rPr>
-        <w:t xml:space="preserve"> </w:t>
-      </w:r>
-      <w:proofErr w:type="spellStart"/>
-      <w:r>
-        <w:rPr>
-          <w:rFonts w:hint="eastAsia"/>
-          <w:szCs w:val="20"/>
-        </w:rPr>
-        <w:t>삭제시</w:t>
-      </w:r>
-      <w:proofErr w:type="spellEnd"/>
-      <w:r>
-        <w:rPr>
-          <w:rFonts w:hint="eastAsia"/>
-          <w:szCs w:val="20"/>
-        </w:rPr>
-        <w:t xml:space="preserve"> 프로그램 동작이 </w:t>
-      </w:r>
-      <w:proofErr w:type="spellStart"/>
-      <w:r>
-        <w:rPr>
-          <w:rFonts w:hint="eastAsia"/>
-          <w:szCs w:val="20"/>
-        </w:rPr>
-        <w:t>안될수</w:t>
-      </w:r>
-      <w:proofErr w:type="spellEnd"/>
-      <w:r>
-        <w:rPr>
-          <w:rFonts w:hint="eastAsia"/>
-          <w:szCs w:val="20"/>
-        </w:rPr>
-        <w:t xml:space="preserve"> 있음</w:t>
+        <w:t>파일은 소스파일이므로 삭제시 프로그램 동작이 안될수 있음</w:t>
       </w:r>
       <w:r>
         <w:rPr>
@@ -3583,7 +3452,7 @@
 </file>
 
 <file path=word/endnotes.xml><?xml version="1.0" encoding="utf-8"?>
-<w:endnotes xmlns:wpc="http://schemas.microsoft.com/office/word/2010/wordprocessingCanvas" xmlns:cx="http://schemas.microsoft.com/office/drawing/2014/chartex" xmlns:cx1="http://schemas.microsoft.com/office/drawing/2015/9/8/chartex" xmlns:cx2="http://schemas.microsoft.com/office/drawing/2015/10/21/chartex" xmlns:cx3="http://schemas.microsoft.com/office/drawing/2016/5/9/chartex" xmlns:cx4="http://schemas.microsoft.com/office/drawing/2016/5/10/chartex" xmlns:cx5="http://schemas.microsoft.com/office/drawing/2016/5/11/chartex" xmlns:cx6="http://schemas.microsoft.com/office/drawing/2016/5/12/chartex" xmlns:cx7="http://schemas.microsoft.com/office/drawing/2016/5/13/chartex" xmlns:cx8="http://schemas.microsoft.com/office/drawing/2016/5/14/chartex" xmlns:mc="http://schemas.openxmlformats.org/markup-compatibility/2006" xmlns:aink="http://schemas.microsoft.com/office/drawing/2016/ink" xmlns:am3d="http://schemas.microsoft.com/office/drawing/2017/model3d" xmlns:o="urn:schemas-microsoft-com:office:office" xmlns:r="http://schemas.openxmlformats.org/officeDocument/2006/relationships" xmlns:m="http://schemas.openxmlformats.org/officeDocument/2006/math" xmlns:v="urn:schemas-microsoft-com:vml" xmlns:wp14="http://schemas.microsoft.com/office/word/2010/wordprocessingDrawing" xmlns:wp="http://schemas.openxmlformats.org/drawingml/2006/wordprocessingDrawing" xmlns:w10="urn:schemas-microsoft-com:office:word" xmlns:w="http://schemas.openxmlformats.org/wordprocessingml/2006/main" xmlns:w14="http://schemas.microsoft.com/office/word/2010/wordml" xmlns:w15="http://schemas.microsoft.com/office/word/2012/wordml" xmlns:w16cid="http://schemas.microsoft.com/office/word/2016/wordml/cid" xmlns:w16se="http://schemas.microsoft.com/office/word/2015/wordml/symex" xmlns:wpg="http://schemas.microsoft.com/office/word/2010/wordprocessingGroup" xmlns:wpi="http://schemas.microsoft.com/office/word/2010/wordprocessingInk" xmlns:wne="http://schemas.microsoft.com/office/word/2006/wordml" xmlns:wps="http://schemas.microsoft.com/office/word/2010/wordprocessingShape" mc:Ignorable="w14 w15 w16se w16cid wp14">
+<w:endnotes xmlns:wpc="http://schemas.microsoft.com/office/word/2010/wordprocessingCanvas" xmlns:cx="http://schemas.microsoft.com/office/drawing/2014/chartex" xmlns:cx1="http://schemas.microsoft.com/office/drawing/2015/9/8/chartex" xmlns:cx2="http://schemas.microsoft.com/office/drawing/2015/10/21/chartex" xmlns:cx3="http://schemas.microsoft.com/office/drawing/2016/5/9/chartex" xmlns:cx4="http://schemas.microsoft.com/office/drawing/2016/5/10/chartex" xmlns:cx5="http://schemas.microsoft.com/office/drawing/2016/5/11/chartex" xmlns:cx6="http://schemas.microsoft.com/office/drawing/2016/5/12/chartex" xmlns:cx7="http://schemas.microsoft.com/office/drawing/2016/5/13/chartex" xmlns:cx8="http://schemas.microsoft.com/office/drawing/2016/5/14/chartex" xmlns:mc="http://schemas.openxmlformats.org/markup-compatibility/2006" xmlns:aink="http://schemas.microsoft.com/office/drawing/2016/ink" xmlns:am3d="http://schemas.microsoft.com/office/drawing/2017/model3d" xmlns:o="urn:schemas-microsoft-com:office:office" xmlns:r="http://schemas.openxmlformats.org/officeDocument/2006/relationships" xmlns:m="http://schemas.openxmlformats.org/officeDocument/2006/math" xmlns:v="urn:schemas-microsoft-com:vml" xmlns:wp14="http://schemas.microsoft.com/office/word/2010/wordprocessingDrawing" xmlns:wp="http://schemas.openxmlformats.org/drawingml/2006/wordprocessingDrawing" xmlns:w10="urn:schemas-microsoft-com:office:word" xmlns:w="http://schemas.openxmlformats.org/wordprocessingml/2006/main" xmlns:w14="http://schemas.microsoft.com/office/word/2010/wordml" xmlns:w15="http://schemas.microsoft.com/office/word/2012/wordml" xmlns:w16cex="http://schemas.microsoft.com/office/word/2018/wordml/cex" xmlns:w16cid="http://schemas.microsoft.com/office/word/2016/wordml/cid" xmlns:w16="http://schemas.microsoft.com/office/word/2018/wordml" xmlns:w16se="http://schemas.microsoft.com/office/word/2015/wordml/symex" xmlns:wpg="http://schemas.microsoft.com/office/word/2010/wordprocessingGroup" xmlns:wpi="http://schemas.microsoft.com/office/word/2010/wordprocessingInk" xmlns:wne="http://schemas.microsoft.com/office/word/2006/wordml" xmlns:wps="http://schemas.microsoft.com/office/word/2010/wordprocessingShape" mc:Ignorable="w14 w15 w16se w16cid w16 w16cex wp14">
   <w:endnote w:type="separator" w:id="-1">
     <w:p>
       <w:pPr>
@@ -3608,7 +3477,7 @@
 </file>
 
 <file path=word/footnotes.xml><?xml version="1.0" encoding="utf-8"?>
-<w:footnotes xmlns:wpc="http://schemas.microsoft.com/office/word/2010/wordprocessingCanvas" xmlns:cx="http://schemas.microsoft.com/office/drawing/2014/chartex" xmlns:cx1="http://schemas.microsoft.com/office/drawing/2015/9/8/chartex" xmlns:cx2="http://schemas.microsoft.com/office/drawing/2015/10/21/chartex" xmlns:cx3="http://schemas.microsoft.com/office/drawing/2016/5/9/chartex" xmlns:cx4="http://schemas.microsoft.com/office/drawing/2016/5/10/chartex" xmlns:cx5="http://schemas.microsoft.com/office/drawing/2016/5/11/chartex" xmlns:cx6="http://schemas.microsoft.com/office/drawing/2016/5/12/chartex" xmlns:cx7="http://schemas.microsoft.com/office/drawing/2016/5/13/chartex" xmlns:cx8="http://schemas.microsoft.com/office/drawing/2016/5/14/chartex" xmlns:mc="http://schemas.openxmlformats.org/markup-compatibility/2006" xmlns:aink="http://schemas.microsoft.com/office/drawing/2016/ink" xmlns:am3d="http://schemas.microsoft.com/office/drawing/2017/model3d" xmlns:o="urn:schemas-microsoft-com:office:office" xmlns:r="http://schemas.openxmlformats.org/officeDocument/2006/relationships" xmlns:m="http://schemas.openxmlformats.org/officeDocument/2006/math" xmlns:v="urn:schemas-microsoft-com:vml" xmlns:wp14="http://schemas.microsoft.com/office/word/2010/wordprocessingDrawing" xmlns:wp="http://schemas.openxmlformats.org/drawingml/2006/wordprocessingDrawing" xmlns:w10="urn:schemas-microsoft-com:office:word" xmlns:w="http://schemas.openxmlformats.org/wordprocessingml/2006/main" xmlns:w14="http://schemas.microsoft.com/office/word/2010/wordml" xmlns:w15="http://schemas.microsoft.com/office/word/2012/wordml" xmlns:w16cid="http://schemas.microsoft.com/office/word/2016/wordml/cid" xmlns:w16se="http://schemas.microsoft.com/office/word/2015/wordml/symex" xmlns:wpg="http://schemas.microsoft.com/office/word/2010/wordprocessingGroup" xmlns:wpi="http://schemas.microsoft.com/office/word/2010/wordprocessingInk" xmlns:wne="http://schemas.microsoft.com/office/word/2006/wordml" xmlns:wps="http://schemas.microsoft.com/office/word/2010/wordprocessingShape" mc:Ignorable="w14 w15 w16se w16cid wp14">
+<w:footnotes xmlns:wpc="http://schemas.microsoft.com/office/word/2010/wordprocessingCanvas" xmlns:cx="http://schemas.microsoft.com/office/drawing/2014/chartex" xmlns:cx1="http://schemas.microsoft.com/office/drawing/2015/9/8/chartex" xmlns:cx2="http://schemas.microsoft.com/office/drawing/2015/10/21/chartex" xmlns:cx3="http://schemas.microsoft.com/office/drawing/2016/5/9/chartex" xmlns:cx4="http://schemas.microsoft.com/office/drawing/2016/5/10/chartex" xmlns:cx5="http://schemas.microsoft.com/office/drawing/2016/5/11/chartex" xmlns:cx6="http://schemas.microsoft.com/office/drawing/2016/5/12/chartex" xmlns:cx7="http://schemas.microsoft.com/office/drawing/2016/5/13/chartex" xmlns:cx8="http://schemas.microsoft.com/office/drawing/2016/5/14/chartex" xmlns:mc="http://schemas.openxmlformats.org/markup-compatibility/2006" xmlns:aink="http://schemas.microsoft.com/office/drawing/2016/ink" xmlns:am3d="http://schemas.microsoft.com/office/drawing/2017/model3d" xmlns:o="urn:schemas-microsoft-com:office:office" xmlns:r="http://schemas.openxmlformats.org/officeDocument/2006/relationships" xmlns:m="http://schemas.openxmlformats.org/officeDocument/2006/math" xmlns:v="urn:schemas-microsoft-com:vml" xmlns:wp14="http://schemas.microsoft.com/office/word/2010/wordprocessingDrawing" xmlns:wp="http://schemas.openxmlformats.org/drawingml/2006/wordprocessingDrawing" xmlns:w10="urn:schemas-microsoft-com:office:word" xmlns:w="http://schemas.openxmlformats.org/wordprocessingml/2006/main" xmlns:w14="http://schemas.microsoft.com/office/word/2010/wordml" xmlns:w15="http://schemas.microsoft.com/office/word/2012/wordml" xmlns:w16cex="http://schemas.microsoft.com/office/word/2018/wordml/cex" xmlns:w16cid="http://schemas.microsoft.com/office/word/2016/wordml/cid" xmlns:w16="http://schemas.microsoft.com/office/word/2018/wordml" xmlns:w16se="http://schemas.microsoft.com/office/word/2015/wordml/symex" xmlns:wpg="http://schemas.microsoft.com/office/word/2010/wordprocessingGroup" xmlns:wpi="http://schemas.microsoft.com/office/word/2010/wordprocessingInk" xmlns:wne="http://schemas.microsoft.com/office/word/2006/wordml" xmlns:wps="http://schemas.microsoft.com/office/word/2010/wordprocessingShape" mc:Ignorable="w14 w15 w16se w16cid w16 w16cex wp14">
   <w:footnote w:type="separator" w:id="-1">
     <w:p>
       <w:pPr>
@@ -3633,7 +3502,7 @@
 </file>
 
 <file path=word/numbering.xml><?xml version="1.0" encoding="utf-8"?>
-<w:numbering xmlns:wpc="http://schemas.microsoft.com/office/word/2010/wordprocessingCanvas" xmlns:cx="http://schemas.microsoft.com/office/drawing/2014/chartex" xmlns:cx1="http://schemas.microsoft.com/office/drawing/2015/9/8/chartex" xmlns:cx2="http://schemas.microsoft.com/office/drawing/2015/10/21/chartex" xmlns:cx3="http://schemas.microsoft.com/office/drawing/2016/5/9/chartex" xmlns:cx4="http://schemas.microsoft.com/office/drawing/2016/5/10/chartex" xmlns:cx5="http://schemas.microsoft.com/office/drawing/2016/5/11/chartex" xmlns:cx6="http://schemas.microsoft.com/office/drawing/2016/5/12/chartex" xmlns:cx7="http://schemas.microsoft.com/office/drawing/2016/5/13/chartex" xmlns:cx8="http://schemas.microsoft.com/office/drawing/2016/5/14/chartex" xmlns:mc="http://schemas.openxmlformats.org/markup-compatibility/2006" xmlns:aink="http://schemas.microsoft.com/office/drawing/2016/ink" xmlns:am3d="http://schemas.microsoft.com/office/drawing/2017/model3d" xmlns:o="urn:schemas-microsoft-com:office:office" xmlns:r="http://schemas.openxmlformats.org/officeDocument/2006/relationships" xmlns:m="http://schemas.openxmlformats.org/officeDocument/2006/math" xmlns:v="urn:schemas-microsoft-com:vml" xmlns:wp14="http://schemas.microsoft.com/office/word/2010/wordprocessingDrawing" xmlns:wp="http://schemas.openxmlformats.org/drawingml/2006/wordprocessingDrawing" xmlns:w10="urn:schemas-microsoft-com:office:word" xmlns:w="http://schemas.openxmlformats.org/wordprocessingml/2006/main" xmlns:w14="http://schemas.microsoft.com/office/word/2010/wordml" xmlns:w15="http://schemas.microsoft.com/office/word/2012/wordml" xmlns:w16cid="http://schemas.microsoft.com/office/word/2016/wordml/cid" xmlns:w16se="http://schemas.microsoft.com/office/word/2015/wordml/symex" xmlns:wpg="http://schemas.microsoft.com/office/word/2010/wordprocessingGroup" xmlns:wpi="http://schemas.microsoft.com/office/word/2010/wordprocessingInk" xmlns:wne="http://schemas.microsoft.com/office/word/2006/wordml" xmlns:wps="http://schemas.microsoft.com/office/word/2010/wordprocessingShape" mc:Ignorable="w14 w15 w16se w16cid wp14">
+<w:numbering xmlns:wpc="http://schemas.microsoft.com/office/word/2010/wordprocessingCanvas" xmlns:cx="http://schemas.microsoft.com/office/drawing/2014/chartex" xmlns:cx1="http://schemas.microsoft.com/office/drawing/2015/9/8/chartex" xmlns:cx2="http://schemas.microsoft.com/office/drawing/2015/10/21/chartex" xmlns:cx3="http://schemas.microsoft.com/office/drawing/2016/5/9/chartex" xmlns:cx4="http://schemas.microsoft.com/office/drawing/2016/5/10/chartex" xmlns:cx5="http://schemas.microsoft.com/office/drawing/2016/5/11/chartex" xmlns:cx6="http://schemas.microsoft.com/office/drawing/2016/5/12/chartex" xmlns:cx7="http://schemas.microsoft.com/office/drawing/2016/5/13/chartex" xmlns:cx8="http://schemas.microsoft.com/office/drawing/2016/5/14/chartex" xmlns:mc="http://schemas.openxmlformats.org/markup-compatibility/2006" xmlns:aink="http://schemas.microsoft.com/office/drawing/2016/ink" xmlns:am3d="http://schemas.microsoft.com/office/drawing/2017/model3d" xmlns:o="urn:schemas-microsoft-com:office:office" xmlns:r="http://schemas.openxmlformats.org/officeDocument/2006/relationships" xmlns:m="http://schemas.openxmlformats.org/officeDocument/2006/math" xmlns:v="urn:schemas-microsoft-com:vml" xmlns:wp14="http://schemas.microsoft.com/office/word/2010/wordprocessingDrawing" xmlns:wp="http://schemas.openxmlformats.org/drawingml/2006/wordprocessingDrawing" xmlns:w10="urn:schemas-microsoft-com:office:word" xmlns:w="http://schemas.openxmlformats.org/wordprocessingml/2006/main" xmlns:w14="http://schemas.microsoft.com/office/word/2010/wordml" xmlns:w15="http://schemas.microsoft.com/office/word/2012/wordml" xmlns:w16cex="http://schemas.microsoft.com/office/word/2018/wordml/cex" xmlns:w16cid="http://schemas.microsoft.com/office/word/2016/wordml/cid" xmlns:w16="http://schemas.microsoft.com/office/word/2018/wordml" xmlns:w16se="http://schemas.microsoft.com/office/word/2015/wordml/symex" xmlns:wpg="http://schemas.microsoft.com/office/word/2010/wordprocessingGroup" xmlns:wpi="http://schemas.microsoft.com/office/word/2010/wordprocessingInk" xmlns:wne="http://schemas.microsoft.com/office/word/2006/wordml" xmlns:wps="http://schemas.microsoft.com/office/word/2010/wordprocessingShape" mc:Ignorable="w14 w15 w16se w16cid w16 w16cex wp14">
   <w:abstractNum w:abstractNumId="0" w15:restartNumberingAfterBreak="0">
     <w:nsid w:val="099C5683"/>
     <w:multiLevelType w:val="hybridMultilevel"/>
@@ -4536,7 +4405,7 @@
 </file>
 
 <file path=word/styles.xml><?xml version="1.0" encoding="utf-8"?>
-<w:styles xmlns:mc="http://schemas.openxmlformats.org/markup-compatibility/2006" xmlns:r="http://schemas.openxmlformats.org/officeDocument/2006/relationships" xmlns:w="http://schemas.openxmlformats.org/wordprocessingml/2006/main" xmlns:w14="http://schemas.microsoft.com/office/word/2010/wordml" xmlns:w15="http://schemas.microsoft.com/office/word/2012/wordml" xmlns:w16cid="http://schemas.microsoft.com/office/word/2016/wordml/cid" xmlns:w16se="http://schemas.microsoft.com/office/word/2015/wordml/symex" mc:Ignorable="w14 w15 w16se w16cid">
+<w:styles xmlns:mc="http://schemas.openxmlformats.org/markup-compatibility/2006" xmlns:r="http://schemas.openxmlformats.org/officeDocument/2006/relationships" xmlns:w="http://schemas.openxmlformats.org/wordprocessingml/2006/main" xmlns:w14="http://schemas.microsoft.com/office/word/2010/wordml" xmlns:w15="http://schemas.microsoft.com/office/word/2012/wordml" xmlns:w16cex="http://schemas.microsoft.com/office/word/2018/wordml/cex" xmlns:w16cid="http://schemas.microsoft.com/office/word/2016/wordml/cid" xmlns:w16="http://schemas.microsoft.com/office/word/2018/wordml" xmlns:w16se="http://schemas.microsoft.com/office/word/2015/wordml/symex" mc:Ignorable="w14 w15 w16se w16cid w16 w16cex">
   <w:docDefaults>
     <w:rPrDefault>
       <w:rPr>
@@ -4944,7 +4813,6 @@
   <w:style w:type="character" w:default="1" w:styleId="a0">
     <w:name w:val="Default Paragraph Font"/>
     <w:uiPriority w:val="1"/>
-    <w:semiHidden/>
     <w:unhideWhenUsed/>
   </w:style>
   <w:style w:type="table" w:default="1" w:styleId="a1">

</xml_diff>